<commit_message>
correct the raw data file
</commit_message>
<xml_diff>
--- a/thoughts and ordering.docx
+++ b/thoughts and ordering.docx
@@ -15515,7 +15515,6 @@
     <w:p>
       <w:pPr>
         <w:rPr>
-          <w:rFonts w:hint="cs"/>
           <w:rtl/>
         </w:rPr>
       </w:pPr>
@@ -18536,7 +18535,6 @@
     <w:p>
       <w:pPr>
         <w:rPr>
-          <w:rFonts w:hint="cs"/>
           <w:rtl/>
         </w:rPr>
       </w:pPr>
@@ -19323,7 +19321,6 @@
     <w:p>
       <w:pPr>
         <w:rPr>
-          <w:rFonts w:hint="cs"/>
           <w:rtl/>
         </w:rPr>
       </w:pPr>
@@ -21603,16 +21600,77 @@
       <w:pPr>
         <w:jc w:val="left"/>
         <w:rPr>
-          <w:rFonts w:hint="cs"/>
-          <w:rtl/>
-        </w:rPr>
-      </w:pPr>
-      <w:r>
-        <w:rPr>
-          <w:rFonts w:hint="cs"/>
-          <w:rtl/>
-        </w:rPr>
-        <w:t xml:space="preserve">טמפרטורה מועדפת  - </w:t>
+          <w:rtl/>
+        </w:rPr>
+      </w:pPr>
+      <w:r>
+        <w:rPr>
+          <w:rFonts w:hint="cs"/>
+          <w:highlight w:val="lightGray"/>
+          <w:rtl/>
+        </w:rPr>
+        <w:t>טמפרטורה מועדפת  - להריץ א</w:t>
+      </w:r>
+      <w:r>
+        <w:rPr>
+          <w:rFonts w:hint="cs"/>
+          <w:highlight w:val="lightGray"/>
+          <w:rtl/>
+        </w:rPr>
+        <w:t>ת הסיכנים</w:t>
+      </w:r>
+      <w:r>
+        <w:rPr>
+          <w:rFonts w:hint="cs"/>
+          <w:highlight w:val="lightGray"/>
+          <w:rtl/>
+        </w:rPr>
+        <w:t xml:space="preserve"> ב</w:t>
+      </w:r>
+      <w:proofErr w:type="spellStart"/>
+      <w:r>
+        <w:rPr>
+          <w:highlight w:val="lightGray"/>
+        </w:rPr>
+        <w:t>occurance</w:t>
+      </w:r>
+      <w:proofErr w:type="spellEnd"/>
+      <w:r>
+        <w:rPr>
+          <w:rFonts w:hint="cs"/>
+          <w:highlight w:val="lightGray"/>
+          <w:rtl/>
+        </w:rPr>
+        <w:t xml:space="preserve"> וב</w:t>
+      </w:r>
+      <w:r>
+        <w:rPr>
+          <w:highlight w:val="lightGray"/>
+        </w:rPr>
+        <w:t>temp</w:t>
+      </w:r>
+      <w:r>
+        <w:rPr>
+          <w:rFonts w:hint="cs"/>
+          <w:highlight w:val="lightGray"/>
+          <w:rtl/>
+        </w:rPr>
+        <w:t>.</w:t>
+      </w:r>
+    </w:p>
+    <w:p>
+      <w:pPr>
+        <w:jc w:val="left"/>
+        <w:rPr>
+          <w:rtl/>
+        </w:rPr>
+      </w:pPr>
+      <w:r>
+        <w:rPr>
+          <w:rFonts w:hint="cs"/>
+          <w:rtl/>
+        </w:rPr>
+        <w:t>להריץ את כל הקוד מחד</w:t>
       </w:r>
       <w:bookmarkStart w:id="3" w:name="_GoBack"/>
       <w:bookmarkEnd w:id="3"/>
@@ -21621,81 +21679,13 @@
           <w:rFonts w:hint="cs"/>
           <w:rtl/>
         </w:rPr>
-        <w:t>להריץ א</w:t>
-      </w:r>
-      <w:r>
-        <w:rPr>
-          <w:rFonts w:hint="cs"/>
-          <w:rtl/>
-        </w:rPr>
-        <w:t>ת הסיכנים</w:t>
-      </w:r>
-      <w:r>
-        <w:rPr>
-          <w:rFonts w:hint="cs"/>
-          <w:rtl/>
-        </w:rPr>
-        <w:t xml:space="preserve"> ב</w:t>
-      </w:r>
-      <w:proofErr w:type="spellStart"/>
-      <w:r>
-        <w:t>occurance</w:t>
-      </w:r>
-      <w:proofErr w:type="spellEnd"/>
-      <w:r>
-        <w:rPr>
-          <w:rFonts w:hint="cs"/>
-          <w:rtl/>
-        </w:rPr>
-        <w:t xml:space="preserve"> וב</w:t>
-      </w:r>
-      <w:r>
-        <w:t>temp</w:t>
-      </w:r>
-      <w:r>
-        <w:rPr>
-          <w:rFonts w:hint="cs"/>
-          <w:rtl/>
-        </w:rPr>
-        <w:t>.</w:t>
+        <w:t>ש עם כל הדטה.</w:t>
       </w:r>
     </w:p>
     <w:p>
       <w:pPr>
         <w:jc w:val="left"/>
         <w:rPr>
-          <w:rFonts w:hint="cs"/>
-          <w:rtl/>
-        </w:rPr>
-      </w:pPr>
-      <w:r>
-        <w:rPr>
-          <w:rFonts w:hint="cs"/>
-          <w:rtl/>
-        </w:rPr>
-        <w:t>בכל אופן להוסיף לקובץ הרלוונטי.</w:t>
-      </w:r>
-    </w:p>
-    <w:p>
-      <w:pPr>
-        <w:jc w:val="left"/>
-        <w:rPr>
-          <w:rtl/>
-        </w:rPr>
-      </w:pPr>
-      <w:r>
-        <w:rPr>
-          <w:rFonts w:hint="cs"/>
-          <w:rtl/>
-        </w:rPr>
-        <w:t>להריץ את כל הקוד מחדש עם כל הדטה.</w:t>
-      </w:r>
-    </w:p>
-    <w:p>
-      <w:pPr>
-        <w:jc w:val="left"/>
-        <w:rPr>
-          <w:rFonts w:hint="cs"/>
           <w:rtl/>
         </w:rPr>
       </w:pPr>
@@ -22718,6 +22708,7 @@
   <w:style w:type="character" w:default="1" w:styleId="DefaultParagraphFont">
     <w:name w:val="Default Paragraph Font"/>
     <w:uiPriority w:val="1"/>
+    <w:semiHidden/>
     <w:unhideWhenUsed/>
   </w:style>
   <w:style w:type="table" w:default="1" w:styleId="TableNormal">

</xml_diff>

<commit_message>
debag the new code
</commit_message>
<xml_diff>
--- a/thoughts and ordering.docx
+++ b/thoughts and ordering.docx
@@ -21670,17 +21670,26 @@
           <w:rFonts w:hint="cs"/>
           <w:rtl/>
         </w:rPr>
-        <w:t>להריץ את כל הקוד מחד</w:t>
+        <w:t>להריץ את כל הקוד מחדש עם כל הדטה.</w:t>
+      </w:r>
+    </w:p>
+    <w:p>
+      <w:pPr>
+        <w:jc w:val="left"/>
+        <w:rPr>
+          <w:rFonts w:hint="cs"/>
+          <w:rtl/>
+        </w:rPr>
+      </w:pPr>
+      <w:r>
+        <w:rPr>
+          <w:rFonts w:hint="cs"/>
+          <w:rtl/>
+        </w:rPr>
+        <w:t>לעשות ממוצע בין סוגי הסיכנים</w:t>
       </w:r>
       <w:bookmarkStart w:id="3" w:name="_GoBack"/>
       <w:bookmarkEnd w:id="3"/>
-      <w:r>
-        <w:rPr>
-          <w:rFonts w:hint="cs"/>
-          <w:rtl/>
-        </w:rPr>
-        <w:t>ש עם כל הדטה.</w:t>
-      </w:r>
     </w:p>
     <w:p>
       <w:pPr>

</xml_diff>

<commit_message>
run the whole code on the new data
</commit_message>
<xml_diff>
--- a/thoughts and ordering.docx
+++ b/thoughts and ordering.docx
@@ -1,6 +1,6 @@
 
 <file path=word/document.xml><?xml version="1.0" encoding="utf-8"?>
-<w:document xmlns:wpc="http://schemas.microsoft.com/office/word/2010/wordprocessingCanvas" xmlns:mc="http://schemas.openxmlformats.org/markup-compatibility/2006" xmlns:o="urn:schemas-microsoft-com:office:office" xmlns:r="http://schemas.openxmlformats.org/officeDocument/2006/relationships" xmlns:m="http://schemas.openxmlformats.org/officeDocument/2006/math" xmlns:v="urn:schemas-microsoft-com:vml" xmlns:wp14="http://schemas.microsoft.com/office/word/2010/wordprocessingDrawing" xmlns:wp="http://schemas.openxmlformats.org/drawingml/2006/wordprocessingDrawing" xmlns:w10="urn:schemas-microsoft-com:office:word" xmlns:w="http://schemas.openxmlformats.org/wordprocessingml/2006/main" xmlns:w14="http://schemas.microsoft.com/office/word/2010/wordml" xmlns:w15="http://schemas.microsoft.com/office/word/2012/wordml" xmlns:wpg="http://schemas.microsoft.com/office/word/2010/wordprocessingGroup" xmlns:wpi="http://schemas.microsoft.com/office/word/2010/wordprocessingInk" xmlns:wne="http://schemas.microsoft.com/office/word/2006/wordml" xmlns:wps="http://schemas.microsoft.com/office/word/2010/wordprocessingShape" mc:Ignorable="w14 w15 wp14">
+<w:document xmlns:ve="http://schemas.openxmlformats.org/markup-compatibility/2006" xmlns:o="urn:schemas-microsoft-com:office:office" xmlns:r="http://schemas.openxmlformats.org/officeDocument/2006/relationships" xmlns:m="http://schemas.openxmlformats.org/officeDocument/2006/math" xmlns:v="urn:schemas-microsoft-com:vml" xmlns:wp="http://schemas.openxmlformats.org/drawingml/2006/wordprocessingDrawing" xmlns:w10="urn:schemas-microsoft-com:office:word" xmlns:w="http://schemas.openxmlformats.org/wordprocessingml/2006/main" xmlns:wne="http://schemas.microsoft.com/office/word/2006/wordml">
   <w:body>
     <w:p>
       <w:pPr>
@@ -540,7 +540,7 @@
           <w:u w:val="single"/>
         </w:rPr>
         <w:drawing>
-          <wp:anchor distT="0" distB="0" distL="114300" distR="114300" simplePos="0" relativeHeight="251659264" behindDoc="0" locked="0" layoutInCell="1" allowOverlap="1" wp14:anchorId="7B762398" wp14:editId="7E408469">
+          <wp:anchor distT="0" distB="0" distL="114300" distR="114300" simplePos="0" relativeHeight="251659264" behindDoc="0" locked="0" layoutInCell="1" allowOverlap="1">
             <wp:simplePos x="0" y="0"/>
             <wp:positionH relativeFrom="margin">
               <wp:posOffset>-929593</wp:posOffset>
@@ -568,7 +568,7 @@
                     <a:blip r:embed="rId5" cstate="print">
                       <a:extLst>
                         <a:ext uri="{28A0092B-C50C-407E-A947-70E740481C1C}">
-                          <a14:useLocalDpi xmlns:a14="http://schemas.microsoft.com/office/drawing/2010/main" val="0"/>
+                          <a14:useLocalDpi xmlns="" xmlns:wpc="http://schemas.microsoft.com/office/word/2010/wordprocessingCanvas" xmlns:mc="http://schemas.openxmlformats.org/markup-compatibility/2006" xmlns:o="urn:schemas-microsoft-com:office:office" xmlns:v="urn:schemas-microsoft-com:vml" xmlns:wp14="http://schemas.microsoft.com/office/word/2010/wordprocessingDrawing" xmlns:w10="urn:schemas-microsoft-com:office:word" xmlns:w="http://schemas.openxmlformats.org/wordprocessingml/2006/main" xmlns:w14="http://schemas.microsoft.com/office/word/2010/wordml" xmlns:w15="http://schemas.microsoft.com/office/word/2012/wordml" xmlns:wpg="http://schemas.microsoft.com/office/word/2010/wordprocessingGroup" xmlns:wpi="http://schemas.microsoft.com/office/word/2010/wordprocessingInk" xmlns:wps="http://schemas.microsoft.com/office/word/2010/wordprocessingShape" xmlns:a14="http://schemas.microsoft.com/office/drawing/2010/main" val="0"/>
                         </a:ext>
                       </a:extLst>
                     </a:blip>
@@ -604,7 +604,7 @@
           <w:u w:val="single"/>
         </w:rPr>
         <w:drawing>
-          <wp:anchor distT="0" distB="0" distL="114300" distR="114300" simplePos="0" relativeHeight="251658240" behindDoc="0" locked="0" layoutInCell="1" allowOverlap="1" wp14:anchorId="0C24BCA3" wp14:editId="786582DE">
+          <wp:anchor distT="0" distB="0" distL="114300" distR="114300" simplePos="0" relativeHeight="251658240" behindDoc="0" locked="0" layoutInCell="1" allowOverlap="1">
             <wp:simplePos x="0" y="0"/>
             <wp:positionH relativeFrom="leftMargin">
               <wp:align>right</wp:align>
@@ -632,7 +632,7 @@
                     <a:blip r:embed="rId6" cstate="print">
                       <a:extLst>
                         <a:ext uri="{28A0092B-C50C-407E-A947-70E740481C1C}">
-                          <a14:useLocalDpi xmlns:a14="http://schemas.microsoft.com/office/drawing/2010/main" val="0"/>
+                          <a14:useLocalDpi xmlns="" xmlns:wpc="http://schemas.microsoft.com/office/word/2010/wordprocessingCanvas" xmlns:mc="http://schemas.openxmlformats.org/markup-compatibility/2006" xmlns:o="urn:schemas-microsoft-com:office:office" xmlns:v="urn:schemas-microsoft-com:vml" xmlns:wp14="http://schemas.microsoft.com/office/word/2010/wordprocessingDrawing" xmlns:w10="urn:schemas-microsoft-com:office:word" xmlns:w="http://schemas.openxmlformats.org/wordprocessingml/2006/main" xmlns:w14="http://schemas.microsoft.com/office/word/2010/wordml" xmlns:w15="http://schemas.microsoft.com/office/word/2012/wordml" xmlns:wpg="http://schemas.microsoft.com/office/word/2010/wordprocessingGroup" xmlns:wpi="http://schemas.microsoft.com/office/word/2010/wordprocessingInk" xmlns:wps="http://schemas.microsoft.com/office/word/2010/wordprocessingShape" xmlns:a14="http://schemas.microsoft.com/office/drawing/2010/main" val="0"/>
                         </a:ext>
                       </a:extLst>
                     </a:blip>
@@ -743,7 +743,7 @@
         <w:tblStyle w:val="TableGrid"/>
         <w:bidiVisual/>
         <w:tblW w:w="8269" w:type="dxa"/>
-        <w:tblLook w:val="04A0" w:firstRow="1" w:lastRow="0" w:firstColumn="1" w:lastColumn="0" w:noHBand="0" w:noVBand="1"/>
+        <w:tblLook w:val="04A0"/>
       </w:tblPr>
       <w:tblGrid>
         <w:gridCol w:w="1003"/>
@@ -1153,7 +1153,23 @@
                 <w:rFonts w:ascii="Calibri" w:eastAsia="Times New Roman" w:hAnsi="Calibri" w:cs="Times New Roman"/>
                 <w:color w:val="000000"/>
               </w:rPr>
-              <w:t xml:space="preserve"> barbatus/</w:t>
+              <w:t xml:space="preserve"> </w:t>
+            </w:r>
+            <w:proofErr w:type="spellStart"/>
+            <w:r>
+              <w:rPr>
+                <w:rFonts w:ascii="Calibri" w:eastAsia="Times New Roman" w:hAnsi="Calibri" w:cs="Times New Roman"/>
+                <w:color w:val="000000"/>
+              </w:rPr>
+              <w:t>barbatus</w:t>
+            </w:r>
+            <w:proofErr w:type="spellEnd"/>
+            <w:r>
+              <w:rPr>
+                <w:rFonts w:ascii="Calibri" w:eastAsia="Times New Roman" w:hAnsi="Calibri" w:cs="Times New Roman"/>
+                <w:color w:val="000000"/>
+              </w:rPr>
+              <w:t>/</w:t>
             </w:r>
             <w:proofErr w:type="spellStart"/>
             <w:r>
@@ -1395,7 +1411,23 @@
                 <w:rFonts w:ascii="Calibri" w:eastAsia="Times New Roman" w:hAnsi="Calibri" w:cs="Times New Roman"/>
                 <w:color w:val="000000"/>
               </w:rPr>
-              <w:t xml:space="preserve"> barbatus/</w:t>
+              <w:t xml:space="preserve"> </w:t>
+            </w:r>
+            <w:proofErr w:type="spellStart"/>
+            <w:r>
+              <w:rPr>
+                <w:rFonts w:ascii="Calibri" w:eastAsia="Times New Roman" w:hAnsi="Calibri" w:cs="Times New Roman"/>
+                <w:color w:val="000000"/>
+              </w:rPr>
+              <w:t>barbatus</w:t>
+            </w:r>
+            <w:proofErr w:type="spellEnd"/>
+            <w:r>
+              <w:rPr>
+                <w:rFonts w:ascii="Calibri" w:eastAsia="Times New Roman" w:hAnsi="Calibri" w:cs="Times New Roman"/>
+                <w:color w:val="000000"/>
+              </w:rPr>
+              <w:t>/</w:t>
             </w:r>
             <w:proofErr w:type="spellStart"/>
             <w:r>
@@ -1695,6 +1727,7 @@
                 <w:rFonts w:ascii="Calibri" w:eastAsia="Times New Roman" w:hAnsi="Calibri" w:cs="Times New Roman"/>
                 <w:color w:val="000000"/>
               </w:rPr>
+              <w:lastRenderedPageBreak/>
               <w:t>Sma</w:t>
             </w:r>
             <w:proofErr w:type="spellEnd"/>
@@ -3158,7 +3191,7 @@
           <w:insideH w:val="single" w:sz="4" w:space="0" w:color="auto"/>
           <w:insideV w:val="single" w:sz="4" w:space="0" w:color="auto"/>
         </w:tblBorders>
-        <w:tblLook w:val="04A0" w:firstRow="1" w:lastRow="0" w:firstColumn="1" w:lastColumn="0" w:noHBand="0" w:noVBand="1"/>
+        <w:tblLook w:val="04A0"/>
       </w:tblPr>
       <w:tblGrid>
         <w:gridCol w:w="1080"/>
@@ -3253,17 +3286,8 @@
                 <w:rFonts w:ascii="Arial" w:eastAsia="Times New Roman" w:hAnsi="Arial" w:cs="Arial"/>
                 <w:color w:val="000000"/>
               </w:rPr>
-              <w:t xml:space="preserve"> </w:t>
-            </w:r>
-            <w:proofErr w:type="spellStart"/>
-            <w:r>
-              <w:rPr>
-                <w:rFonts w:ascii="Arial" w:eastAsia="Times New Roman" w:hAnsi="Arial" w:cs="Arial"/>
-                <w:color w:val="000000"/>
-              </w:rPr>
-              <w:t>sp</w:t>
-            </w:r>
-            <w:proofErr w:type="spellEnd"/>
+              <w:t xml:space="preserve"> sp</w:t>
+            </w:r>
           </w:p>
         </w:tc>
         <w:tc>
@@ -3412,6 +3436,62 @@
                 <w:rFonts w:ascii="Arial" w:eastAsia="Times New Roman" w:hAnsi="Arial" w:cs="Arial"/>
                 <w:color w:val="000000"/>
               </w:rPr>
+              <w:t xml:space="preserve"> sp</w:t>
+            </w:r>
+          </w:p>
+        </w:tc>
+        <w:tc>
+          <w:tcPr>
+            <w:tcW w:w="1940" w:type="dxa"/>
+            <w:shd w:val="clear" w:color="auto" w:fill="auto"/>
+            <w:noWrap/>
+            <w:vAlign w:val="bottom"/>
+            <w:hideMark/>
+          </w:tcPr>
+          <w:p>
+            <w:pPr>
+              <w:bidi w:val="0"/>
+              <w:spacing w:after="0" w:line="240" w:lineRule="auto"/>
+              <w:jc w:val="left"/>
+              <w:rPr>
+                <w:rFonts w:ascii="Arial" w:eastAsia="Times New Roman" w:hAnsi="Arial" w:cs="Arial"/>
+                <w:color w:val="000000"/>
+              </w:rPr>
+            </w:pPr>
+          </w:p>
+        </w:tc>
+        <w:tc>
+          <w:tcPr>
+            <w:tcW w:w="2960" w:type="dxa"/>
+            <w:shd w:val="clear" w:color="auto" w:fill="auto"/>
+            <w:noWrap/>
+            <w:vAlign w:val="bottom"/>
+            <w:hideMark/>
+          </w:tcPr>
+          <w:p>
+            <w:pPr>
+              <w:bidi w:val="0"/>
+              <w:spacing w:after="0" w:line="240" w:lineRule="auto"/>
+              <w:jc w:val="left"/>
+              <w:rPr>
+                <w:rFonts w:ascii="Arial" w:eastAsia="Times New Roman" w:hAnsi="Arial" w:cs="Arial"/>
+                <w:color w:val="000000"/>
+              </w:rPr>
+            </w:pPr>
+            <w:proofErr w:type="spellStart"/>
+            <w:r>
+              <w:rPr>
+                <w:rFonts w:ascii="Arial" w:eastAsia="Times New Roman" w:hAnsi="Arial" w:cs="Arial"/>
+                <w:color w:val="000000"/>
+              </w:rPr>
+              <w:t>Diplodus</w:t>
+            </w:r>
+            <w:proofErr w:type="spellEnd"/>
+            <w:r>
+              <w:rPr>
+                <w:rFonts w:ascii="Arial" w:eastAsia="Times New Roman" w:hAnsi="Arial" w:cs="Arial"/>
+                <w:color w:val="000000"/>
+              </w:rPr>
               <w:t xml:space="preserve"> </w:t>
             </w:r>
             <w:proofErr w:type="spellStart"/>
@@ -3420,65 +3500,9 @@
                 <w:rFonts w:ascii="Arial" w:eastAsia="Times New Roman" w:hAnsi="Arial" w:cs="Arial"/>
                 <w:color w:val="000000"/>
               </w:rPr>
-              <w:t>sp</w:t>
+              <w:t>vulgaris</w:t>
             </w:r>
             <w:proofErr w:type="spellEnd"/>
-          </w:p>
-        </w:tc>
-        <w:tc>
-          <w:tcPr>
-            <w:tcW w:w="1940" w:type="dxa"/>
-            <w:shd w:val="clear" w:color="auto" w:fill="auto"/>
-            <w:noWrap/>
-            <w:vAlign w:val="bottom"/>
-            <w:hideMark/>
-          </w:tcPr>
-          <w:p>
-            <w:pPr>
-              <w:bidi w:val="0"/>
-              <w:spacing w:after="0" w:line="240" w:lineRule="auto"/>
-              <w:jc w:val="left"/>
-              <w:rPr>
-                <w:rFonts w:ascii="Arial" w:eastAsia="Times New Roman" w:hAnsi="Arial" w:cs="Arial"/>
-                <w:color w:val="000000"/>
-              </w:rPr>
-            </w:pPr>
-          </w:p>
-        </w:tc>
-        <w:tc>
-          <w:tcPr>
-            <w:tcW w:w="2960" w:type="dxa"/>
-            <w:shd w:val="clear" w:color="auto" w:fill="auto"/>
-            <w:noWrap/>
-            <w:vAlign w:val="bottom"/>
-            <w:hideMark/>
-          </w:tcPr>
-          <w:p>
-            <w:pPr>
-              <w:bidi w:val="0"/>
-              <w:spacing w:after="0" w:line="240" w:lineRule="auto"/>
-              <w:jc w:val="left"/>
-              <w:rPr>
-                <w:rFonts w:ascii="Arial" w:eastAsia="Times New Roman" w:hAnsi="Arial" w:cs="Arial"/>
-                <w:color w:val="000000"/>
-              </w:rPr>
-            </w:pPr>
-            <w:proofErr w:type="spellStart"/>
-            <w:r>
-              <w:rPr>
-                <w:rFonts w:ascii="Arial" w:eastAsia="Times New Roman" w:hAnsi="Arial" w:cs="Arial"/>
-                <w:color w:val="000000"/>
-              </w:rPr>
-              <w:t>Diplodus</w:t>
-            </w:r>
-            <w:proofErr w:type="spellEnd"/>
-            <w:r>
-              <w:rPr>
-                <w:rFonts w:ascii="Arial" w:eastAsia="Times New Roman" w:hAnsi="Arial" w:cs="Arial"/>
-                <w:color w:val="000000"/>
-              </w:rPr>
-              <w:t xml:space="preserve"> vulgaris</w:t>
-            </w:r>
           </w:p>
         </w:tc>
         <w:tc>
@@ -3562,17 +3586,8 @@
                 <w:rFonts w:ascii="Arial" w:eastAsia="Times New Roman" w:hAnsi="Arial" w:cs="Arial"/>
                 <w:color w:val="000000"/>
               </w:rPr>
-              <w:t xml:space="preserve"> </w:t>
-            </w:r>
-            <w:proofErr w:type="spellStart"/>
-            <w:r>
-              <w:rPr>
-                <w:rFonts w:ascii="Arial" w:eastAsia="Times New Roman" w:hAnsi="Arial" w:cs="Arial"/>
-                <w:color w:val="000000"/>
-              </w:rPr>
-              <w:t>sp</w:t>
-            </w:r>
-            <w:proofErr w:type="spellEnd"/>
+              <w:t xml:space="preserve"> sp</w:t>
+            </w:r>
           </w:p>
         </w:tc>
         <w:tc>
@@ -3721,17 +3736,8 @@
                 <w:rFonts w:ascii="Arial" w:eastAsia="Times New Roman" w:hAnsi="Arial" w:cs="Arial"/>
                 <w:color w:val="000000"/>
               </w:rPr>
-              <w:t xml:space="preserve"> </w:t>
-            </w:r>
-            <w:proofErr w:type="spellStart"/>
-            <w:r>
-              <w:rPr>
-                <w:rFonts w:ascii="Arial" w:eastAsia="Times New Roman" w:hAnsi="Arial" w:cs="Arial"/>
-                <w:color w:val="000000"/>
-              </w:rPr>
-              <w:t>sp</w:t>
-            </w:r>
-            <w:proofErr w:type="spellEnd"/>
+              <w:t xml:space="preserve"> sp</w:t>
+            </w:r>
           </w:p>
         </w:tc>
         <w:tc>
@@ -3907,17 +3913,8 @@
                 <w:rFonts w:ascii="Arial" w:eastAsia="Times New Roman" w:hAnsi="Arial" w:cs="Arial"/>
                 <w:color w:val="000000"/>
               </w:rPr>
-              <w:t xml:space="preserve"> </w:t>
-            </w:r>
-            <w:proofErr w:type="spellStart"/>
-            <w:r>
-              <w:rPr>
-                <w:rFonts w:ascii="Arial" w:eastAsia="Times New Roman" w:hAnsi="Arial" w:cs="Arial"/>
-                <w:color w:val="000000"/>
-              </w:rPr>
-              <w:t>sp</w:t>
-            </w:r>
-            <w:proofErr w:type="spellEnd"/>
+              <w:t xml:space="preserve"> sp</w:t>
+            </w:r>
           </w:p>
         </w:tc>
         <w:tc>
@@ -4066,17 +4063,8 @@
                 <w:rFonts w:ascii="Arial" w:eastAsia="Times New Roman" w:hAnsi="Arial" w:cs="Arial"/>
                 <w:color w:val="000000"/>
               </w:rPr>
-              <w:t xml:space="preserve"> </w:t>
-            </w:r>
-            <w:proofErr w:type="spellStart"/>
-            <w:r>
-              <w:rPr>
-                <w:rFonts w:ascii="Arial" w:eastAsia="Times New Roman" w:hAnsi="Arial" w:cs="Arial"/>
-                <w:color w:val="000000"/>
-              </w:rPr>
-              <w:t>sp</w:t>
-            </w:r>
-            <w:proofErr w:type="spellEnd"/>
+              <w:t xml:space="preserve"> sp</w:t>
+            </w:r>
           </w:p>
         </w:tc>
         <w:tc>
@@ -4270,17 +4258,8 @@
                 <w:rFonts w:ascii="Arial" w:eastAsia="Times New Roman" w:hAnsi="Arial" w:cs="Arial"/>
                 <w:color w:val="000000"/>
               </w:rPr>
-              <w:t xml:space="preserve">/Liza </w:t>
-            </w:r>
-            <w:proofErr w:type="spellStart"/>
-            <w:r>
-              <w:rPr>
-                <w:rFonts w:ascii="Arial" w:eastAsia="Times New Roman" w:hAnsi="Arial" w:cs="Arial"/>
-                <w:color w:val="000000"/>
-              </w:rPr>
-              <w:t>sp</w:t>
-            </w:r>
-            <w:proofErr w:type="spellEnd"/>
+              <w:t>/Liza sp</w:t>
+            </w:r>
           </w:p>
         </w:tc>
         <w:tc>
@@ -4436,17 +4415,8 @@
                 <w:rFonts w:ascii="Arial" w:eastAsia="Times New Roman" w:hAnsi="Arial" w:cs="Arial"/>
                 <w:color w:val="000000"/>
               </w:rPr>
-              <w:t xml:space="preserve">/Liza </w:t>
-            </w:r>
-            <w:proofErr w:type="spellStart"/>
-            <w:r>
-              <w:rPr>
-                <w:rFonts w:ascii="Arial" w:eastAsia="Times New Roman" w:hAnsi="Arial" w:cs="Arial"/>
-                <w:color w:val="000000"/>
-              </w:rPr>
-              <w:t>sp</w:t>
-            </w:r>
-            <w:proofErr w:type="spellEnd"/>
+              <w:t>/Liza sp</w:t>
+            </w:r>
           </w:p>
         </w:tc>
         <w:tc>
@@ -4613,6 +4583,62 @@
                 <w:rFonts w:ascii="Arial" w:eastAsia="Times New Roman" w:hAnsi="Arial" w:cs="Arial"/>
                 <w:color w:val="000000"/>
               </w:rPr>
+              <w:t xml:space="preserve"> sp</w:t>
+            </w:r>
+          </w:p>
+        </w:tc>
+        <w:tc>
+          <w:tcPr>
+            <w:tcW w:w="1940" w:type="dxa"/>
+            <w:shd w:val="clear" w:color="auto" w:fill="auto"/>
+            <w:noWrap/>
+            <w:vAlign w:val="bottom"/>
+            <w:hideMark/>
+          </w:tcPr>
+          <w:p>
+            <w:pPr>
+              <w:bidi w:val="0"/>
+              <w:spacing w:after="0" w:line="240" w:lineRule="auto"/>
+              <w:jc w:val="left"/>
+              <w:rPr>
+                <w:rFonts w:ascii="Arial" w:eastAsia="Times New Roman" w:hAnsi="Arial" w:cs="Arial"/>
+                <w:color w:val="000000"/>
+              </w:rPr>
+            </w:pPr>
+          </w:p>
+        </w:tc>
+        <w:tc>
+          <w:tcPr>
+            <w:tcW w:w="2960" w:type="dxa"/>
+            <w:shd w:val="clear" w:color="auto" w:fill="auto"/>
+            <w:noWrap/>
+            <w:vAlign w:val="bottom"/>
+            <w:hideMark/>
+          </w:tcPr>
+          <w:p>
+            <w:pPr>
+              <w:bidi w:val="0"/>
+              <w:spacing w:after="0" w:line="240" w:lineRule="auto"/>
+              <w:jc w:val="left"/>
+              <w:rPr>
+                <w:rFonts w:ascii="Arial" w:eastAsia="Times New Roman" w:hAnsi="Arial" w:cs="Arial"/>
+                <w:color w:val="000000"/>
+              </w:rPr>
+            </w:pPr>
+            <w:proofErr w:type="spellStart"/>
+            <w:r>
+              <w:rPr>
+                <w:rFonts w:ascii="Arial" w:eastAsia="Times New Roman" w:hAnsi="Arial" w:cs="Arial"/>
+                <w:color w:val="000000"/>
+              </w:rPr>
+              <w:t>Mullus</w:t>
+            </w:r>
+            <w:proofErr w:type="spellEnd"/>
+            <w:r>
+              <w:rPr>
+                <w:rFonts w:ascii="Arial" w:eastAsia="Times New Roman" w:hAnsi="Arial" w:cs="Arial"/>
+                <w:color w:val="000000"/>
+              </w:rPr>
               <w:t xml:space="preserve"> </w:t>
             </w:r>
             <w:proofErr w:type="spellStart"/>
@@ -4621,65 +4647,9 @@
                 <w:rFonts w:ascii="Arial" w:eastAsia="Times New Roman" w:hAnsi="Arial" w:cs="Arial"/>
                 <w:color w:val="000000"/>
               </w:rPr>
-              <w:t>sp</w:t>
+              <w:t>barbatus</w:t>
             </w:r>
             <w:proofErr w:type="spellEnd"/>
-          </w:p>
-        </w:tc>
-        <w:tc>
-          <w:tcPr>
-            <w:tcW w:w="1940" w:type="dxa"/>
-            <w:shd w:val="clear" w:color="auto" w:fill="auto"/>
-            <w:noWrap/>
-            <w:vAlign w:val="bottom"/>
-            <w:hideMark/>
-          </w:tcPr>
-          <w:p>
-            <w:pPr>
-              <w:bidi w:val="0"/>
-              <w:spacing w:after="0" w:line="240" w:lineRule="auto"/>
-              <w:jc w:val="left"/>
-              <w:rPr>
-                <w:rFonts w:ascii="Arial" w:eastAsia="Times New Roman" w:hAnsi="Arial" w:cs="Arial"/>
-                <w:color w:val="000000"/>
-              </w:rPr>
-            </w:pPr>
-          </w:p>
-        </w:tc>
-        <w:tc>
-          <w:tcPr>
-            <w:tcW w:w="2960" w:type="dxa"/>
-            <w:shd w:val="clear" w:color="auto" w:fill="auto"/>
-            <w:noWrap/>
-            <w:vAlign w:val="bottom"/>
-            <w:hideMark/>
-          </w:tcPr>
-          <w:p>
-            <w:pPr>
-              <w:bidi w:val="0"/>
-              <w:spacing w:after="0" w:line="240" w:lineRule="auto"/>
-              <w:jc w:val="left"/>
-              <w:rPr>
-                <w:rFonts w:ascii="Arial" w:eastAsia="Times New Roman" w:hAnsi="Arial" w:cs="Arial"/>
-                <w:color w:val="000000"/>
-              </w:rPr>
-            </w:pPr>
-            <w:proofErr w:type="spellStart"/>
-            <w:r>
-              <w:rPr>
-                <w:rFonts w:ascii="Arial" w:eastAsia="Times New Roman" w:hAnsi="Arial" w:cs="Arial"/>
-                <w:color w:val="000000"/>
-              </w:rPr>
-              <w:t>Mullus</w:t>
-            </w:r>
-            <w:proofErr w:type="spellEnd"/>
-            <w:r>
-              <w:rPr>
-                <w:rFonts w:ascii="Arial" w:eastAsia="Times New Roman" w:hAnsi="Arial" w:cs="Arial"/>
-                <w:color w:val="000000"/>
-              </w:rPr>
-              <w:t xml:space="preserve"> barbatus</w:t>
-            </w:r>
           </w:p>
         </w:tc>
         <w:tc>
@@ -4763,17 +4733,8 @@
                 <w:rFonts w:ascii="Arial" w:eastAsia="Times New Roman" w:hAnsi="Arial" w:cs="Arial"/>
                 <w:color w:val="000000"/>
               </w:rPr>
-              <w:t xml:space="preserve"> </w:t>
-            </w:r>
-            <w:proofErr w:type="spellStart"/>
-            <w:r>
-              <w:rPr>
-                <w:rFonts w:ascii="Arial" w:eastAsia="Times New Roman" w:hAnsi="Arial" w:cs="Arial"/>
-                <w:color w:val="000000"/>
-              </w:rPr>
-              <w:t>sp</w:t>
-            </w:r>
-            <w:proofErr w:type="spellEnd"/>
+              <w:t xml:space="preserve"> sp</w:t>
+            </w:r>
           </w:p>
         </w:tc>
         <w:tc>
@@ -4949,17 +4910,8 @@
                 <w:rFonts w:ascii="Arial" w:eastAsia="Times New Roman" w:hAnsi="Arial" w:cs="Arial"/>
                 <w:color w:val="000000"/>
               </w:rPr>
-              <w:t xml:space="preserve"> </w:t>
-            </w:r>
-            <w:proofErr w:type="spellStart"/>
-            <w:r>
-              <w:rPr>
-                <w:rFonts w:ascii="Arial" w:eastAsia="Times New Roman" w:hAnsi="Arial" w:cs="Arial"/>
-                <w:color w:val="000000"/>
-              </w:rPr>
-              <w:t>sp</w:t>
-            </w:r>
-            <w:proofErr w:type="spellEnd"/>
+              <w:t xml:space="preserve"> sp</w:t>
+            </w:r>
           </w:p>
         </w:tc>
         <w:tc>
@@ -5108,17 +5060,8 @@
                 <w:rFonts w:ascii="Arial" w:eastAsia="Times New Roman" w:hAnsi="Arial" w:cs="Arial"/>
                 <w:color w:val="000000"/>
               </w:rPr>
-              <w:t xml:space="preserve"> </w:t>
-            </w:r>
-            <w:proofErr w:type="spellStart"/>
-            <w:r>
-              <w:rPr>
-                <w:rFonts w:ascii="Arial" w:eastAsia="Times New Roman" w:hAnsi="Arial" w:cs="Arial"/>
-                <w:color w:val="000000"/>
-              </w:rPr>
-              <w:t>sp</w:t>
-            </w:r>
-            <w:proofErr w:type="spellEnd"/>
+              <w:t xml:space="preserve"> sp</w:t>
+            </w:r>
           </w:p>
         </w:tc>
         <w:tc>
@@ -5294,17 +5237,8 @@
                 <w:rFonts w:ascii="Arial" w:eastAsia="Times New Roman" w:hAnsi="Arial" w:cs="Arial"/>
                 <w:color w:val="000000"/>
               </w:rPr>
-              <w:t xml:space="preserve"> </w:t>
-            </w:r>
-            <w:proofErr w:type="spellStart"/>
-            <w:r>
-              <w:rPr>
-                <w:rFonts w:ascii="Arial" w:eastAsia="Times New Roman" w:hAnsi="Arial" w:cs="Arial"/>
-                <w:color w:val="000000"/>
-              </w:rPr>
-              <w:t>sp</w:t>
-            </w:r>
-            <w:proofErr w:type="spellEnd"/>
+              <w:t xml:space="preserve"> sp</w:t>
+            </w:r>
           </w:p>
         </w:tc>
         <w:tc>
@@ -5455,17 +5389,8 @@
                 <w:rFonts w:ascii="Arial" w:eastAsia="Times New Roman" w:hAnsi="Arial" w:cs="Arial"/>
                 <w:color w:val="000000"/>
               </w:rPr>
-              <w:t xml:space="preserve"> </w:t>
-            </w:r>
-            <w:proofErr w:type="spellStart"/>
-            <w:r>
-              <w:rPr>
-                <w:rFonts w:ascii="Arial" w:eastAsia="Times New Roman" w:hAnsi="Arial" w:cs="Arial"/>
-                <w:color w:val="000000"/>
-              </w:rPr>
-              <w:t>sp</w:t>
-            </w:r>
-            <w:proofErr w:type="spellEnd"/>
+              <w:t xml:space="preserve"> sp</w:t>
+            </w:r>
           </w:p>
         </w:tc>
         <w:tc>
@@ -5641,17 +5566,8 @@
                 <w:rFonts w:ascii="Arial" w:eastAsia="Times New Roman" w:hAnsi="Arial" w:cs="Arial"/>
                 <w:color w:val="000000"/>
               </w:rPr>
-              <w:t xml:space="preserve"> </w:t>
-            </w:r>
-            <w:proofErr w:type="spellStart"/>
-            <w:r>
-              <w:rPr>
-                <w:rFonts w:ascii="Arial" w:eastAsia="Times New Roman" w:hAnsi="Arial" w:cs="Arial"/>
-                <w:color w:val="000000"/>
-              </w:rPr>
-              <w:t>sp</w:t>
-            </w:r>
-            <w:proofErr w:type="spellEnd"/>
+              <w:t xml:space="preserve"> sp</w:t>
+            </w:r>
           </w:p>
         </w:tc>
         <w:tc>
@@ -5800,17 +5716,8 @@
                 <w:rFonts w:ascii="Arial" w:eastAsia="Times New Roman" w:hAnsi="Arial" w:cs="Arial"/>
                 <w:color w:val="000000"/>
               </w:rPr>
-              <w:t xml:space="preserve"> </w:t>
-            </w:r>
-            <w:proofErr w:type="spellStart"/>
-            <w:r>
-              <w:rPr>
-                <w:rFonts w:ascii="Arial" w:eastAsia="Times New Roman" w:hAnsi="Arial" w:cs="Arial"/>
-                <w:color w:val="000000"/>
-              </w:rPr>
-              <w:t>sp</w:t>
-            </w:r>
-            <w:proofErr w:type="spellEnd"/>
+              <w:t xml:space="preserve"> sp</w:t>
+            </w:r>
           </w:p>
         </w:tc>
         <w:tc>
@@ -5986,17 +5893,8 @@
                 <w:rFonts w:ascii="Arial" w:eastAsia="Times New Roman" w:hAnsi="Arial" w:cs="Arial"/>
                 <w:color w:val="000000"/>
               </w:rPr>
-              <w:t xml:space="preserve"> </w:t>
-            </w:r>
-            <w:proofErr w:type="spellStart"/>
-            <w:r>
-              <w:rPr>
-                <w:rFonts w:ascii="Arial" w:eastAsia="Times New Roman" w:hAnsi="Arial" w:cs="Arial"/>
-                <w:color w:val="000000"/>
-              </w:rPr>
-              <w:t>sp</w:t>
-            </w:r>
-            <w:proofErr w:type="spellEnd"/>
+              <w:t xml:space="preserve"> sp</w:t>
+            </w:r>
           </w:p>
         </w:tc>
         <w:tc>
@@ -6145,17 +6043,8 @@
                 <w:rFonts w:ascii="Arial" w:eastAsia="Times New Roman" w:hAnsi="Arial" w:cs="Arial"/>
                 <w:color w:val="000000"/>
               </w:rPr>
-              <w:t xml:space="preserve"> </w:t>
-            </w:r>
-            <w:proofErr w:type="spellStart"/>
-            <w:r>
-              <w:rPr>
-                <w:rFonts w:ascii="Arial" w:eastAsia="Times New Roman" w:hAnsi="Arial" w:cs="Arial"/>
-                <w:color w:val="000000"/>
-              </w:rPr>
-              <w:t>sp</w:t>
-            </w:r>
-            <w:proofErr w:type="spellEnd"/>
+              <w:t xml:space="preserve"> sp</w:t>
+            </w:r>
           </w:p>
         </w:tc>
         <w:tc>
@@ -6304,17 +6193,8 @@
                 <w:rFonts w:ascii="Arial" w:eastAsia="Times New Roman" w:hAnsi="Arial" w:cs="Arial"/>
                 <w:color w:val="000000"/>
               </w:rPr>
-              <w:t xml:space="preserve"> </w:t>
-            </w:r>
-            <w:proofErr w:type="spellStart"/>
-            <w:r>
-              <w:rPr>
-                <w:rFonts w:ascii="Arial" w:eastAsia="Times New Roman" w:hAnsi="Arial" w:cs="Arial"/>
-                <w:color w:val="000000"/>
-              </w:rPr>
-              <w:t>sp</w:t>
-            </w:r>
-            <w:proofErr w:type="spellEnd"/>
+              <w:t xml:space="preserve"> sp</w:t>
+            </w:r>
           </w:p>
         </w:tc>
         <w:tc>
@@ -6492,17 +6372,8 @@
                 <w:rFonts w:ascii="Arial" w:eastAsia="Times New Roman" w:hAnsi="Arial" w:cs="Arial"/>
                 <w:color w:val="000000"/>
               </w:rPr>
-              <w:t xml:space="preserve"> </w:t>
-            </w:r>
-            <w:proofErr w:type="spellStart"/>
-            <w:r>
-              <w:rPr>
-                <w:rFonts w:ascii="Arial" w:eastAsia="Times New Roman" w:hAnsi="Arial" w:cs="Arial"/>
-                <w:color w:val="000000"/>
-              </w:rPr>
-              <w:t>sp</w:t>
-            </w:r>
-            <w:proofErr w:type="spellEnd"/>
+              <w:t xml:space="preserve"> sp</w:t>
+            </w:r>
           </w:p>
         </w:tc>
         <w:tc>
@@ -6651,17 +6522,8 @@
                 <w:rFonts w:ascii="Arial" w:eastAsia="Times New Roman" w:hAnsi="Arial" w:cs="Arial"/>
                 <w:color w:val="000000"/>
               </w:rPr>
-              <w:t xml:space="preserve"> </w:t>
-            </w:r>
-            <w:proofErr w:type="spellStart"/>
-            <w:r>
-              <w:rPr>
-                <w:rFonts w:ascii="Arial" w:eastAsia="Times New Roman" w:hAnsi="Arial" w:cs="Arial"/>
-                <w:color w:val="000000"/>
-              </w:rPr>
-              <w:t>sp</w:t>
-            </w:r>
-            <w:proofErr w:type="spellEnd"/>
+              <w:t xml:space="preserve"> sp</w:t>
+            </w:r>
           </w:p>
         </w:tc>
         <w:tc>
@@ -6850,7 +6712,7 @@
       <w:tblPr>
         <w:bidiVisual/>
         <w:tblW w:w="8630" w:type="dxa"/>
-        <w:tblLook w:val="04A0" w:firstRow="1" w:lastRow="0" w:firstColumn="1" w:lastColumn="0" w:noHBand="0" w:noVBand="1"/>
+        <w:tblLook w:val="04A0"/>
       </w:tblPr>
       <w:tblGrid>
         <w:gridCol w:w="1799"/>
@@ -7901,7 +7763,7 @@
       <w:tblPr>
         <w:bidiVisual/>
         <w:tblW w:w="3420" w:type="dxa"/>
-        <w:tblLook w:val="04A0" w:firstRow="1" w:lastRow="0" w:firstColumn="1" w:lastColumn="0" w:noHBand="0" w:noVBand="1"/>
+        <w:tblLook w:val="04A0"/>
       </w:tblPr>
       <w:tblGrid>
         <w:gridCol w:w="2323"/>
@@ -7983,19 +7845,8 @@
                 <w:bCs/>
                 <w:color w:val="000000"/>
               </w:rPr>
-              <w:t xml:space="preserve">, </w:t>
-            </w:r>
-            <w:proofErr w:type="spellStart"/>
-            <w:r>
-              <w:rPr>
-                <w:rFonts w:ascii="Calibri" w:eastAsia="Times New Roman" w:hAnsi="Calibri" w:cs="Times New Roman"/>
-                <w:b/>
-                <w:bCs/>
-                <w:color w:val="000000"/>
-              </w:rPr>
-              <w:t>inc</w:t>
-            </w:r>
-            <w:proofErr w:type="spellEnd"/>
+              <w:t>, inc</w:t>
+            </w:r>
           </w:p>
         </w:tc>
       </w:tr>
@@ -8124,8 +7975,17 @@
                 <w:rFonts w:ascii="Calibri" w:eastAsia="Times New Roman" w:hAnsi="Calibri" w:cs="Times New Roman"/>
                 <w:color w:val="000000"/>
               </w:rPr>
-              <w:t xml:space="preserve"> vulgaris</w:t>
-            </w:r>
+              <w:t xml:space="preserve"> </w:t>
+            </w:r>
+            <w:proofErr w:type="spellStart"/>
+            <w:r>
+              <w:rPr>
+                <w:rFonts w:ascii="Calibri" w:eastAsia="Times New Roman" w:hAnsi="Calibri" w:cs="Times New Roman"/>
+                <w:color w:val="000000"/>
+              </w:rPr>
+              <w:t>vulgaris</w:t>
+            </w:r>
+            <w:proofErr w:type="spellEnd"/>
           </w:p>
         </w:tc>
         <w:tc>
@@ -8848,7 +8708,7 @@
           <w:insideH w:val="single" w:sz="4" w:space="0" w:color="auto"/>
           <w:insideV w:val="single" w:sz="4" w:space="0" w:color="auto"/>
         </w:tblBorders>
-        <w:tblLook w:val="04A0" w:firstRow="1" w:lastRow="0" w:firstColumn="1" w:lastColumn="0" w:noHBand="0" w:noVBand="1"/>
+        <w:tblLook w:val="04A0"/>
       </w:tblPr>
       <w:tblGrid>
         <w:gridCol w:w="1080"/>
@@ -9006,7 +8866,23 @@
                 <w:rFonts w:ascii="Arial" w:eastAsia="Times New Roman" w:hAnsi="Arial" w:cs="Arial"/>
                 <w:color w:val="000000"/>
               </w:rPr>
-              <w:t xml:space="preserve"> vulgaris/</w:t>
+              <w:t xml:space="preserve"> </w:t>
+            </w:r>
+            <w:proofErr w:type="spellStart"/>
+            <w:r>
+              <w:rPr>
+                <w:rFonts w:ascii="Arial" w:eastAsia="Times New Roman" w:hAnsi="Arial" w:cs="Arial"/>
+                <w:color w:val="000000"/>
+              </w:rPr>
+              <w:t>vulgaris</w:t>
+            </w:r>
+            <w:proofErr w:type="spellEnd"/>
+            <w:r>
+              <w:rPr>
+                <w:rFonts w:ascii="Arial" w:eastAsia="Times New Roman" w:hAnsi="Arial" w:cs="Arial"/>
+                <w:color w:val="000000"/>
+              </w:rPr>
+              <w:t>/</w:t>
             </w:r>
             <w:proofErr w:type="spellStart"/>
             <w:r>
@@ -9248,7 +9124,23 @@
                 <w:rFonts w:ascii="Arial" w:eastAsia="Times New Roman" w:hAnsi="Arial" w:cs="Arial"/>
                 <w:color w:val="000000"/>
               </w:rPr>
-              <w:t xml:space="preserve"> vulgaris/</w:t>
+              <w:t xml:space="preserve"> </w:t>
+            </w:r>
+            <w:proofErr w:type="spellStart"/>
+            <w:r>
+              <w:rPr>
+                <w:rFonts w:ascii="Arial" w:eastAsia="Times New Roman" w:hAnsi="Arial" w:cs="Arial"/>
+                <w:color w:val="000000"/>
+              </w:rPr>
+              <w:t>vulgaris</w:t>
+            </w:r>
+            <w:proofErr w:type="spellEnd"/>
+            <w:r>
+              <w:rPr>
+                <w:rFonts w:ascii="Arial" w:eastAsia="Times New Roman" w:hAnsi="Arial" w:cs="Arial"/>
+                <w:color w:val="000000"/>
+              </w:rPr>
+              <w:t>/</w:t>
             </w:r>
             <w:proofErr w:type="spellStart"/>
             <w:r>
@@ -10833,7 +10725,7 @@
         <w:bidiVisual/>
         <w:tblW w:w="3020" w:type="dxa"/>
         <w:tblInd w:w="108" w:type="dxa"/>
-        <w:tblLook w:val="04A0" w:firstRow="1" w:lastRow="0" w:firstColumn="1" w:lastColumn="0" w:noHBand="0" w:noVBand="1"/>
+        <w:tblLook w:val="04A0"/>
       </w:tblPr>
       <w:tblGrid>
         <w:gridCol w:w="3020"/>
@@ -11366,7 +11258,7 @@
         <w:bidiVisual/>
         <w:tblW w:w="3900" w:type="dxa"/>
         <w:tblInd w:w="113" w:type="dxa"/>
-        <w:tblLook w:val="04A0" w:firstRow="1" w:lastRow="0" w:firstColumn="1" w:lastColumn="0" w:noHBand="0" w:noVBand="1"/>
+        <w:tblLook w:val="04A0"/>
       </w:tblPr>
       <w:tblGrid>
         <w:gridCol w:w="2720"/>
@@ -12809,7 +12701,7 @@
         <w:bidiVisual/>
         <w:tblW w:w="3020" w:type="dxa"/>
         <w:tblInd w:w="108" w:type="dxa"/>
-        <w:tblLook w:val="04A0" w:firstRow="1" w:lastRow="0" w:firstColumn="1" w:lastColumn="0" w:noHBand="0" w:noVBand="1"/>
+        <w:tblLook w:val="04A0"/>
       </w:tblPr>
       <w:tblGrid>
         <w:gridCol w:w="3020"/>
@@ -13714,8 +13606,13 @@
           <w:rtl/>
         </w:rPr>
       </w:pPr>
-      <w:r>
-        <w:t>Gam(#~s(year)+s(</w:t>
+      <w:proofErr w:type="spellStart"/>
+      <w:r>
+        <w:t>Gam</w:t>
+      </w:r>
+      <w:proofErr w:type="spellEnd"/>
+      <w:r>
+        <w:t>(#~s(year)+s(</w:t>
       </w:r>
       <w:proofErr w:type="spellStart"/>
       <w:r>
@@ -14404,9 +14301,11 @@
         </w:rPr>
         <w:t xml:space="preserve"> פאקאג </w:t>
       </w:r>
+      <w:proofErr w:type="spellStart"/>
       <w:r>
         <w:t>gam</w:t>
       </w:r>
+      <w:proofErr w:type="spellEnd"/>
       <w:r>
         <w:rPr>
           <w:rFonts w:hint="cs"/>
@@ -15685,7 +15584,7 @@
         <w:bidiVisual/>
         <w:tblW w:w="4320" w:type="dxa"/>
         <w:tblInd w:w="108" w:type="dxa"/>
-        <w:tblLook w:val="04A0" w:firstRow="1" w:lastRow="0" w:firstColumn="1" w:lastColumn="0" w:noHBand="0" w:noVBand="1"/>
+        <w:tblLook w:val="04A0"/>
       </w:tblPr>
       <w:tblGrid>
         <w:gridCol w:w="1080"/>
@@ -16052,7 +15951,7 @@
         <w:bidiVisual/>
         <w:tblW w:w="8490" w:type="dxa"/>
         <w:tblInd w:w="113" w:type="dxa"/>
-        <w:tblLook w:val="04A0" w:firstRow="1" w:lastRow="0" w:firstColumn="1" w:lastColumn="0" w:noHBand="0" w:noVBand="1"/>
+        <w:tblLook w:val="04A0"/>
       </w:tblPr>
       <w:tblGrid>
         <w:gridCol w:w="1831"/>
@@ -18559,7 +18458,7 @@
           <w:insideH w:val="single" w:sz="4" w:space="0" w:color="auto"/>
           <w:insideV w:val="single" w:sz="4" w:space="0" w:color="auto"/>
         </w:tblBorders>
-        <w:tblLook w:val="04A0" w:firstRow="1" w:lastRow="0" w:firstColumn="1" w:lastColumn="0" w:noHBand="0" w:noVBand="1"/>
+        <w:tblLook w:val="04A0"/>
       </w:tblPr>
       <w:tblGrid>
         <w:gridCol w:w="1647"/>
@@ -19935,7 +19834,7 @@
         <w:tblStyle w:val="LightGrid-Accent1"/>
         <w:bidiVisual/>
         <w:tblW w:w="6680" w:type="dxa"/>
-        <w:tblLook w:val="04A0" w:firstRow="1" w:lastRow="0" w:firstColumn="1" w:lastColumn="0" w:noHBand="0" w:noVBand="1"/>
+        <w:tblLook w:val="04A0"/>
       </w:tblPr>
       <w:tblGrid>
         <w:gridCol w:w="2487"/>
@@ -19945,12 +19844,12 @@
       </w:tblGrid>
       <w:tr>
         <w:trPr>
-          <w:cnfStyle w:val="100000000000" w:firstRow="1" w:lastRow="0" w:firstColumn="0" w:lastColumn="0" w:oddVBand="0" w:evenVBand="0" w:oddHBand="0" w:evenHBand="0" w:firstRowFirstColumn="0" w:firstRowLastColumn="0" w:lastRowFirstColumn="0" w:lastRowLastColumn="0"/>
+          <w:cnfStyle w:val="100000000000"/>
           <w:trHeight w:val="300"/>
         </w:trPr>
         <w:tc>
           <w:tcPr>
-            <w:cnfStyle w:val="001000000000" w:firstRow="0" w:lastRow="0" w:firstColumn="1" w:lastColumn="0" w:oddVBand="0" w:evenVBand="0" w:oddHBand="0" w:evenHBand="0" w:firstRowFirstColumn="0" w:firstRowLastColumn="0" w:lastRowFirstColumn="0" w:lastRowLastColumn="0"/>
+            <w:cnfStyle w:val="001000000000"/>
             <w:tcW w:w="2487" w:type="dxa"/>
             <w:noWrap/>
             <w:hideMark/>
@@ -19980,7 +19879,7 @@
           <w:p>
             <w:pPr>
               <w:bidi/>
-              <w:cnfStyle w:val="100000000000" w:firstRow="1" w:lastRow="0" w:firstColumn="0" w:lastColumn="0" w:oddVBand="0" w:evenVBand="0" w:oddHBand="0" w:evenHBand="0" w:firstRowFirstColumn="0" w:firstRowLastColumn="0" w:lastRowFirstColumn="0" w:lastRowLastColumn="0"/>
+              <w:cnfStyle w:val="100000000000"/>
               <w:rPr>
                 <w:rFonts w:ascii="Arial" w:eastAsia="Times New Roman" w:hAnsi="Arial" w:cs="Arial"/>
                 <w:color w:val="000000"/>
@@ -20002,7 +19901,7 @@
           </w:tcPr>
           <w:p>
             <w:pPr>
-              <w:cnfStyle w:val="100000000000" w:firstRow="1" w:lastRow="0" w:firstColumn="0" w:lastColumn="0" w:oddVBand="0" w:evenVBand="0" w:oddHBand="0" w:evenHBand="0" w:firstRowFirstColumn="0" w:firstRowLastColumn="0" w:lastRowFirstColumn="0" w:lastRowLastColumn="0"/>
+              <w:cnfStyle w:val="100000000000"/>
               <w:rPr>
                 <w:rFonts w:ascii="Arial" w:eastAsia="Times New Roman" w:hAnsi="Arial" w:cs="Arial"/>
                 <w:color w:val="000000"/>
@@ -20028,7 +19927,7 @@
           <w:p>
             <w:pPr>
               <w:bidi/>
-              <w:cnfStyle w:val="100000000000" w:firstRow="1" w:lastRow="0" w:firstColumn="0" w:lastColumn="0" w:oddVBand="0" w:evenVBand="0" w:oddHBand="0" w:evenHBand="0" w:firstRowFirstColumn="0" w:firstRowLastColumn="0" w:lastRowFirstColumn="0" w:lastRowLastColumn="0"/>
+              <w:cnfStyle w:val="100000000000"/>
               <w:rPr>
                 <w:rFonts w:ascii="Arial" w:eastAsia="Times New Roman" w:hAnsi="Arial" w:cs="Arial"/>
                 <w:color w:val="000000"/>
@@ -20047,12 +19946,12 @@
       </w:tr>
       <w:tr>
         <w:trPr>
-          <w:cnfStyle w:val="000000100000" w:firstRow="0" w:lastRow="0" w:firstColumn="0" w:lastColumn="0" w:oddVBand="0" w:evenVBand="0" w:oddHBand="1" w:evenHBand="0" w:firstRowFirstColumn="0" w:firstRowLastColumn="0" w:lastRowFirstColumn="0" w:lastRowLastColumn="0"/>
+          <w:cnfStyle w:val="000000100000"/>
           <w:trHeight w:val="300"/>
         </w:trPr>
         <w:tc>
           <w:tcPr>
-            <w:cnfStyle w:val="001000000000" w:firstRow="0" w:lastRow="0" w:firstColumn="1" w:lastColumn="0" w:oddVBand="0" w:evenVBand="0" w:oddHBand="0" w:evenHBand="0" w:firstRowFirstColumn="0" w:firstRowLastColumn="0" w:lastRowFirstColumn="0" w:lastRowLastColumn="0"/>
+            <w:cnfStyle w:val="001000000000"/>
             <w:tcW w:w="2487" w:type="dxa"/>
             <w:noWrap/>
             <w:hideMark/>
@@ -20084,7 +19983,7 @@
           <w:p>
             <w:pPr>
               <w:bidi/>
-              <w:cnfStyle w:val="000000100000" w:firstRow="0" w:lastRow="0" w:firstColumn="0" w:lastColumn="0" w:oddVBand="0" w:evenVBand="0" w:oddHBand="1" w:evenHBand="0" w:firstRowFirstColumn="0" w:firstRowLastColumn="0" w:lastRowFirstColumn="0" w:lastRowLastColumn="0"/>
+              <w:cnfStyle w:val="000000100000"/>
               <w:rPr>
                 <w:rFonts w:ascii="Arial" w:eastAsia="Times New Roman" w:hAnsi="Arial" w:cs="Arial"/>
                 <w:color w:val="000000"/>
@@ -20107,7 +20006,7 @@
           <w:p>
             <w:pPr>
               <w:jc w:val="right"/>
-              <w:cnfStyle w:val="000000100000" w:firstRow="0" w:lastRow="0" w:firstColumn="0" w:lastColumn="0" w:oddVBand="0" w:evenVBand="0" w:oddHBand="1" w:evenHBand="0" w:firstRowFirstColumn="0" w:firstRowLastColumn="0" w:lastRowFirstColumn="0" w:lastRowLastColumn="0"/>
+              <w:cnfStyle w:val="000000100000"/>
               <w:rPr>
                 <w:rFonts w:ascii="Arial" w:eastAsia="Times New Roman" w:hAnsi="Arial" w:cs="Arial"/>
                 <w:color w:val="000000"/>
@@ -20124,7 +20023,7 @@
           <w:p>
             <w:pPr>
               <w:jc w:val="right"/>
-              <w:cnfStyle w:val="000000100000" w:firstRow="0" w:lastRow="0" w:firstColumn="0" w:lastColumn="0" w:oddVBand="0" w:evenVBand="0" w:oddHBand="1" w:evenHBand="0" w:firstRowFirstColumn="0" w:firstRowLastColumn="0" w:lastRowFirstColumn="0" w:lastRowLastColumn="0"/>
+              <w:cnfStyle w:val="000000100000"/>
               <w:rPr>
                 <w:rFonts w:ascii="Arial" w:eastAsia="Times New Roman" w:hAnsi="Arial" w:cs="Arial"/>
                 <w:color w:val="000000"/>
@@ -20142,12 +20041,12 @@
       </w:tr>
       <w:tr>
         <w:trPr>
-          <w:cnfStyle w:val="000000010000" w:firstRow="0" w:lastRow="0" w:firstColumn="0" w:lastColumn="0" w:oddVBand="0" w:evenVBand="0" w:oddHBand="0" w:evenHBand="1" w:firstRowFirstColumn="0" w:firstRowLastColumn="0" w:lastRowFirstColumn="0" w:lastRowLastColumn="0"/>
+          <w:cnfStyle w:val="000000010000"/>
           <w:trHeight w:val="300"/>
         </w:trPr>
         <w:tc>
           <w:tcPr>
-            <w:cnfStyle w:val="001000000000" w:firstRow="0" w:lastRow="0" w:firstColumn="1" w:lastColumn="0" w:oddVBand="0" w:evenVBand="0" w:oddHBand="0" w:evenHBand="0" w:firstRowFirstColumn="0" w:firstRowLastColumn="0" w:lastRowFirstColumn="0" w:lastRowLastColumn="0"/>
+            <w:cnfStyle w:val="001000000000"/>
             <w:tcW w:w="2487" w:type="dxa"/>
             <w:noWrap/>
             <w:hideMark/>
@@ -20179,7 +20078,7 @@
           <w:p>
             <w:pPr>
               <w:bidi/>
-              <w:cnfStyle w:val="000000010000" w:firstRow="0" w:lastRow="0" w:firstColumn="0" w:lastColumn="0" w:oddVBand="0" w:evenVBand="0" w:oddHBand="0" w:evenHBand="1" w:firstRowFirstColumn="0" w:firstRowLastColumn="0" w:lastRowFirstColumn="0" w:lastRowLastColumn="0"/>
+              <w:cnfStyle w:val="000000010000"/>
               <w:rPr>
                 <w:rFonts w:ascii="Arial" w:eastAsia="Times New Roman" w:hAnsi="Arial" w:cs="Arial"/>
                 <w:color w:val="000000"/>
@@ -20202,7 +20101,7 @@
           <w:p>
             <w:pPr>
               <w:jc w:val="right"/>
-              <w:cnfStyle w:val="000000010000" w:firstRow="0" w:lastRow="0" w:firstColumn="0" w:lastColumn="0" w:oddVBand="0" w:evenVBand="0" w:oddHBand="0" w:evenHBand="1" w:firstRowFirstColumn="0" w:firstRowLastColumn="0" w:lastRowFirstColumn="0" w:lastRowLastColumn="0"/>
+              <w:cnfStyle w:val="000000010000"/>
               <w:rPr>
                 <w:rFonts w:ascii="Arial" w:eastAsia="Times New Roman" w:hAnsi="Arial" w:cs="Arial"/>
                 <w:color w:val="000000"/>
@@ -20219,7 +20118,7 @@
           <w:p>
             <w:pPr>
               <w:jc w:val="right"/>
-              <w:cnfStyle w:val="000000010000" w:firstRow="0" w:lastRow="0" w:firstColumn="0" w:lastColumn="0" w:oddVBand="0" w:evenVBand="0" w:oddHBand="0" w:evenHBand="1" w:firstRowFirstColumn="0" w:firstRowLastColumn="0" w:lastRowFirstColumn="0" w:lastRowLastColumn="0"/>
+              <w:cnfStyle w:val="000000010000"/>
               <w:rPr>
                 <w:rFonts w:ascii="Arial" w:eastAsia="Times New Roman" w:hAnsi="Arial" w:cs="Arial"/>
                 <w:color w:val="000000"/>
@@ -20237,12 +20136,12 @@
       </w:tr>
       <w:tr>
         <w:trPr>
-          <w:cnfStyle w:val="000000100000" w:firstRow="0" w:lastRow="0" w:firstColumn="0" w:lastColumn="0" w:oddVBand="0" w:evenVBand="0" w:oddHBand="1" w:evenHBand="0" w:firstRowFirstColumn="0" w:firstRowLastColumn="0" w:lastRowFirstColumn="0" w:lastRowLastColumn="0"/>
+          <w:cnfStyle w:val="000000100000"/>
           <w:trHeight w:val="620"/>
         </w:trPr>
         <w:tc>
           <w:tcPr>
-            <w:cnfStyle w:val="001000000000" w:firstRow="0" w:lastRow="0" w:firstColumn="1" w:lastColumn="0" w:oddVBand="0" w:evenVBand="0" w:oddHBand="0" w:evenHBand="0" w:firstRowFirstColumn="0" w:firstRowLastColumn="0" w:lastRowFirstColumn="0" w:lastRowLastColumn="0"/>
+            <w:cnfStyle w:val="001000000000"/>
             <w:tcW w:w="2487" w:type="dxa"/>
             <w:vMerge w:val="restart"/>
             <w:noWrap/>
@@ -20275,7 +20174,7 @@
           </w:tcPr>
           <w:p>
             <w:pPr>
-              <w:cnfStyle w:val="000000100000" w:firstRow="0" w:lastRow="0" w:firstColumn="0" w:lastColumn="0" w:oddVBand="0" w:evenVBand="0" w:oddHBand="1" w:evenHBand="0" w:firstRowFirstColumn="0" w:firstRowLastColumn="0" w:lastRowFirstColumn="0" w:lastRowLastColumn="0"/>
+              <w:cnfStyle w:val="000000100000"/>
               <w:rPr>
                 <w:rFonts w:ascii="Arial" w:eastAsia="Times New Roman" w:hAnsi="Arial" w:cs="Arial"/>
                 <w:color w:val="000000"/>
@@ -20298,7 +20197,7 @@
           <w:p>
             <w:pPr>
               <w:jc w:val="right"/>
-              <w:cnfStyle w:val="000000100000" w:firstRow="0" w:lastRow="0" w:firstColumn="0" w:lastColumn="0" w:oddVBand="0" w:evenVBand="0" w:oddHBand="1" w:evenHBand="0" w:firstRowFirstColumn="0" w:firstRowLastColumn="0" w:lastRowFirstColumn="0" w:lastRowLastColumn="0"/>
+              <w:cnfStyle w:val="000000100000"/>
               <w:rPr>
                 <w:rFonts w:ascii="Arial" w:eastAsia="Times New Roman" w:hAnsi="Arial" w:cs="Arial"/>
                 <w:color w:val="000000"/>
@@ -20315,7 +20214,7 @@
           <w:p>
             <w:pPr>
               <w:jc w:val="right"/>
-              <w:cnfStyle w:val="000000100000" w:firstRow="0" w:lastRow="0" w:firstColumn="0" w:lastColumn="0" w:oddVBand="0" w:evenVBand="0" w:oddHBand="1" w:evenHBand="0" w:firstRowFirstColumn="0" w:firstRowLastColumn="0" w:lastRowFirstColumn="0" w:lastRowLastColumn="0"/>
+              <w:cnfStyle w:val="000000100000"/>
               <w:rPr>
                 <w:rFonts w:ascii="Arial" w:eastAsia="Times New Roman" w:hAnsi="Arial" w:cs="Arial"/>
                 <w:color w:val="000000"/>
@@ -20333,12 +20232,12 @@
       </w:tr>
       <w:tr>
         <w:trPr>
-          <w:cnfStyle w:val="000000010000" w:firstRow="0" w:lastRow="0" w:firstColumn="0" w:lastColumn="0" w:oddVBand="0" w:evenVBand="0" w:oddHBand="0" w:evenHBand="1" w:firstRowFirstColumn="0" w:firstRowLastColumn="0" w:lastRowFirstColumn="0" w:lastRowLastColumn="0"/>
+          <w:cnfStyle w:val="000000010000"/>
           <w:trHeight w:val="300"/>
         </w:trPr>
         <w:tc>
           <w:tcPr>
-            <w:cnfStyle w:val="001000000000" w:firstRow="0" w:lastRow="0" w:firstColumn="1" w:lastColumn="0" w:oddVBand="0" w:evenVBand="0" w:oddHBand="0" w:evenHBand="0" w:firstRowFirstColumn="0" w:firstRowLastColumn="0" w:lastRowFirstColumn="0" w:lastRowLastColumn="0"/>
+            <w:cnfStyle w:val="001000000000"/>
             <w:tcW w:w="2487" w:type="dxa"/>
             <w:vMerge/>
             <w:hideMark/>
@@ -20361,7 +20260,7 @@
           <w:p>
             <w:pPr>
               <w:bidi/>
-              <w:cnfStyle w:val="000000010000" w:firstRow="0" w:lastRow="0" w:firstColumn="0" w:lastColumn="0" w:oddVBand="0" w:evenVBand="0" w:oddHBand="0" w:evenHBand="1" w:firstRowFirstColumn="0" w:firstRowLastColumn="0" w:lastRowFirstColumn="0" w:lastRowLastColumn="0"/>
+              <w:cnfStyle w:val="000000010000"/>
               <w:rPr>
                 <w:rFonts w:ascii="Arial" w:eastAsia="Times New Roman" w:hAnsi="Arial" w:cs="Arial"/>
                 <w:color w:val="000000"/>
@@ -20384,7 +20283,7 @@
           <w:p>
             <w:pPr>
               <w:jc w:val="right"/>
-              <w:cnfStyle w:val="000000010000" w:firstRow="0" w:lastRow="0" w:firstColumn="0" w:lastColumn="0" w:oddVBand="0" w:evenVBand="0" w:oddHBand="0" w:evenHBand="1" w:firstRowFirstColumn="0" w:firstRowLastColumn="0" w:lastRowFirstColumn="0" w:lastRowLastColumn="0"/>
+              <w:cnfStyle w:val="000000010000"/>
               <w:rPr>
                 <w:rFonts w:ascii="Arial" w:eastAsia="Times New Roman" w:hAnsi="Arial" w:cs="Arial"/>
                 <w:color w:val="000000"/>
@@ -20401,7 +20300,7 @@
           <w:p>
             <w:pPr>
               <w:jc w:val="right"/>
-              <w:cnfStyle w:val="000000010000" w:firstRow="0" w:lastRow="0" w:firstColumn="0" w:lastColumn="0" w:oddVBand="0" w:evenVBand="0" w:oddHBand="0" w:evenHBand="1" w:firstRowFirstColumn="0" w:firstRowLastColumn="0" w:lastRowFirstColumn="0" w:lastRowLastColumn="0"/>
+              <w:cnfStyle w:val="000000010000"/>
               <w:rPr>
                 <w:rFonts w:ascii="Arial" w:eastAsia="Times New Roman" w:hAnsi="Arial" w:cs="Arial"/>
                 <w:color w:val="000000"/>
@@ -20427,12 +20326,12 @@
       </w:tr>
       <w:tr>
         <w:trPr>
-          <w:cnfStyle w:val="000000100000" w:firstRow="0" w:lastRow="0" w:firstColumn="0" w:lastColumn="0" w:oddVBand="0" w:evenVBand="0" w:oddHBand="1" w:evenHBand="0" w:firstRowFirstColumn="0" w:firstRowLastColumn="0" w:lastRowFirstColumn="0" w:lastRowLastColumn="0"/>
+          <w:cnfStyle w:val="000000100000"/>
           <w:trHeight w:val="300"/>
         </w:trPr>
         <w:tc>
           <w:tcPr>
-            <w:cnfStyle w:val="001000000000" w:firstRow="0" w:lastRow="0" w:firstColumn="1" w:lastColumn="0" w:oddVBand="0" w:evenVBand="0" w:oddHBand="0" w:evenHBand="0" w:firstRowFirstColumn="0" w:firstRowLastColumn="0" w:lastRowFirstColumn="0" w:lastRowLastColumn="0"/>
+            <w:cnfStyle w:val="001000000000"/>
             <w:tcW w:w="2487" w:type="dxa"/>
             <w:vMerge/>
             <w:hideMark/>
@@ -20455,7 +20354,7 @@
           <w:p>
             <w:pPr>
               <w:bidi/>
-              <w:cnfStyle w:val="000000100000" w:firstRow="0" w:lastRow="0" w:firstColumn="0" w:lastColumn="0" w:oddVBand="0" w:evenVBand="0" w:oddHBand="1" w:evenHBand="0" w:firstRowFirstColumn="0" w:firstRowLastColumn="0" w:lastRowFirstColumn="0" w:lastRowLastColumn="0"/>
+              <w:cnfStyle w:val="000000100000"/>
               <w:rPr>
                 <w:rFonts w:ascii="Arial" w:eastAsia="Times New Roman" w:hAnsi="Arial" w:cs="Arial"/>
                 <w:color w:val="000000"/>
@@ -20478,7 +20377,7 @@
           <w:p>
             <w:pPr>
               <w:jc w:val="right"/>
-              <w:cnfStyle w:val="000000100000" w:firstRow="0" w:lastRow="0" w:firstColumn="0" w:lastColumn="0" w:oddVBand="0" w:evenVBand="0" w:oddHBand="1" w:evenHBand="0" w:firstRowFirstColumn="0" w:firstRowLastColumn="0" w:lastRowFirstColumn="0" w:lastRowLastColumn="0"/>
+              <w:cnfStyle w:val="000000100000"/>
               <w:rPr>
                 <w:rFonts w:ascii="Arial" w:eastAsia="Times New Roman" w:hAnsi="Arial" w:cs="Arial"/>
                 <w:color w:val="000000"/>
@@ -20495,7 +20394,7 @@
           <w:p>
             <w:pPr>
               <w:jc w:val="right"/>
-              <w:cnfStyle w:val="000000100000" w:firstRow="0" w:lastRow="0" w:firstColumn="0" w:lastColumn="0" w:oddVBand="0" w:evenVBand="0" w:oddHBand="1" w:evenHBand="0" w:firstRowFirstColumn="0" w:firstRowLastColumn="0" w:lastRowFirstColumn="0" w:lastRowLastColumn="0"/>
+              <w:cnfStyle w:val="000000100000"/>
               <w:rPr>
                 <w:rFonts w:ascii="Arial" w:eastAsia="Times New Roman" w:hAnsi="Arial" w:cs="Arial"/>
                 <w:color w:val="000000"/>
@@ -20513,12 +20412,12 @@
       </w:tr>
       <w:tr>
         <w:trPr>
-          <w:cnfStyle w:val="000000010000" w:firstRow="0" w:lastRow="0" w:firstColumn="0" w:lastColumn="0" w:oddVBand="0" w:evenVBand="0" w:oddHBand="0" w:evenHBand="1" w:firstRowFirstColumn="0" w:firstRowLastColumn="0" w:lastRowFirstColumn="0" w:lastRowLastColumn="0"/>
+          <w:cnfStyle w:val="000000010000"/>
           <w:trHeight w:val="300"/>
         </w:trPr>
         <w:tc>
           <w:tcPr>
-            <w:cnfStyle w:val="001000000000" w:firstRow="0" w:lastRow="0" w:firstColumn="1" w:lastColumn="0" w:oddVBand="0" w:evenVBand="0" w:oddHBand="0" w:evenHBand="0" w:firstRowFirstColumn="0" w:firstRowLastColumn="0" w:lastRowFirstColumn="0" w:lastRowLastColumn="0"/>
+            <w:cnfStyle w:val="001000000000"/>
             <w:tcW w:w="2487" w:type="dxa"/>
             <w:vMerge/>
             <w:hideMark/>
@@ -20541,7 +20440,7 @@
           <w:p>
             <w:pPr>
               <w:bidi/>
-              <w:cnfStyle w:val="000000010000" w:firstRow="0" w:lastRow="0" w:firstColumn="0" w:lastColumn="0" w:oddVBand="0" w:evenVBand="0" w:oddHBand="0" w:evenHBand="1" w:firstRowFirstColumn="0" w:firstRowLastColumn="0" w:lastRowFirstColumn="0" w:lastRowLastColumn="0"/>
+              <w:cnfStyle w:val="000000010000"/>
               <w:rPr>
                 <w:rFonts w:ascii="Arial" w:eastAsia="Times New Roman" w:hAnsi="Arial" w:cs="Arial"/>
                 <w:color w:val="000000"/>
@@ -20564,7 +20463,7 @@
           <w:p>
             <w:pPr>
               <w:jc w:val="right"/>
-              <w:cnfStyle w:val="000000010000" w:firstRow="0" w:lastRow="0" w:firstColumn="0" w:lastColumn="0" w:oddVBand="0" w:evenVBand="0" w:oddHBand="0" w:evenHBand="1" w:firstRowFirstColumn="0" w:firstRowLastColumn="0" w:lastRowFirstColumn="0" w:lastRowLastColumn="0"/>
+              <w:cnfStyle w:val="000000010000"/>
               <w:rPr>
                 <w:rFonts w:ascii="Arial" w:eastAsia="Times New Roman" w:hAnsi="Arial" w:cs="Arial"/>
                 <w:color w:val="000000"/>
@@ -20581,7 +20480,7 @@
           <w:p>
             <w:pPr>
               <w:jc w:val="right"/>
-              <w:cnfStyle w:val="000000010000" w:firstRow="0" w:lastRow="0" w:firstColumn="0" w:lastColumn="0" w:oddVBand="0" w:evenVBand="0" w:oddHBand="0" w:evenHBand="1" w:firstRowFirstColumn="0" w:firstRowLastColumn="0" w:lastRowFirstColumn="0" w:lastRowLastColumn="0"/>
+              <w:cnfStyle w:val="000000010000"/>
               <w:rPr>
                 <w:rFonts w:ascii="Arial" w:eastAsia="Times New Roman" w:hAnsi="Arial" w:cs="Arial"/>
                 <w:color w:val="000000"/>
@@ -20599,12 +20498,12 @@
       </w:tr>
       <w:tr>
         <w:trPr>
-          <w:cnfStyle w:val="000000100000" w:firstRow="0" w:lastRow="0" w:firstColumn="0" w:lastColumn="0" w:oddVBand="0" w:evenVBand="0" w:oddHBand="1" w:evenHBand="0" w:firstRowFirstColumn="0" w:firstRowLastColumn="0" w:lastRowFirstColumn="0" w:lastRowLastColumn="0"/>
+          <w:cnfStyle w:val="000000100000"/>
           <w:trHeight w:val="300"/>
         </w:trPr>
         <w:tc>
           <w:tcPr>
-            <w:cnfStyle w:val="001000000000" w:firstRow="0" w:lastRow="0" w:firstColumn="1" w:lastColumn="0" w:oddVBand="0" w:evenVBand="0" w:oddHBand="0" w:evenHBand="0" w:firstRowFirstColumn="0" w:firstRowLastColumn="0" w:lastRowFirstColumn="0" w:lastRowLastColumn="0"/>
+            <w:cnfStyle w:val="001000000000"/>
             <w:tcW w:w="2487" w:type="dxa"/>
             <w:noWrap/>
             <w:hideMark/>
@@ -20636,7 +20535,7 @@
           <w:p>
             <w:pPr>
               <w:bidi/>
-              <w:cnfStyle w:val="000000100000" w:firstRow="0" w:lastRow="0" w:firstColumn="0" w:lastColumn="0" w:oddVBand="0" w:evenVBand="0" w:oddHBand="1" w:evenHBand="0" w:firstRowFirstColumn="0" w:firstRowLastColumn="0" w:lastRowFirstColumn="0" w:lastRowLastColumn="0"/>
+              <w:cnfStyle w:val="000000100000"/>
               <w:rPr>
                 <w:rFonts w:ascii="Arial" w:eastAsia="Times New Roman" w:hAnsi="Arial" w:cs="Arial"/>
                 <w:color w:val="000000"/>
@@ -20659,7 +20558,7 @@
           <w:p>
             <w:pPr>
               <w:jc w:val="right"/>
-              <w:cnfStyle w:val="000000100000" w:firstRow="0" w:lastRow="0" w:firstColumn="0" w:lastColumn="0" w:oddVBand="0" w:evenVBand="0" w:oddHBand="1" w:evenHBand="0" w:firstRowFirstColumn="0" w:firstRowLastColumn="0" w:lastRowFirstColumn="0" w:lastRowLastColumn="0"/>
+              <w:cnfStyle w:val="000000100000"/>
               <w:rPr>
                 <w:rFonts w:ascii="Arial" w:eastAsia="Times New Roman" w:hAnsi="Arial" w:cs="Arial"/>
                 <w:color w:val="000000"/>
@@ -20683,7 +20582,7 @@
           <w:p>
             <w:pPr>
               <w:jc w:val="right"/>
-              <w:cnfStyle w:val="000000100000" w:firstRow="0" w:lastRow="0" w:firstColumn="0" w:lastColumn="0" w:oddVBand="0" w:evenVBand="0" w:oddHBand="1" w:evenHBand="0" w:firstRowFirstColumn="0" w:firstRowLastColumn="0" w:lastRowFirstColumn="0" w:lastRowLastColumn="0"/>
+              <w:cnfStyle w:val="000000100000"/>
               <w:rPr>
                 <w:rFonts w:ascii="Arial" w:eastAsia="Times New Roman" w:hAnsi="Arial" w:cs="Arial"/>
                 <w:color w:val="000000"/>
@@ -20701,12 +20600,12 @@
       </w:tr>
       <w:tr>
         <w:trPr>
-          <w:cnfStyle w:val="000000010000" w:firstRow="0" w:lastRow="0" w:firstColumn="0" w:lastColumn="0" w:oddVBand="0" w:evenVBand="0" w:oddHBand="0" w:evenHBand="1" w:firstRowFirstColumn="0" w:firstRowLastColumn="0" w:lastRowFirstColumn="0" w:lastRowLastColumn="0"/>
+          <w:cnfStyle w:val="000000010000"/>
           <w:trHeight w:val="300"/>
         </w:trPr>
         <w:tc>
           <w:tcPr>
-            <w:cnfStyle w:val="001000000000" w:firstRow="0" w:lastRow="0" w:firstColumn="1" w:lastColumn="0" w:oddVBand="0" w:evenVBand="0" w:oddHBand="0" w:evenHBand="0" w:firstRowFirstColumn="0" w:firstRowLastColumn="0" w:lastRowFirstColumn="0" w:lastRowLastColumn="0"/>
+            <w:cnfStyle w:val="001000000000"/>
             <w:tcW w:w="2487" w:type="dxa"/>
             <w:noWrap/>
             <w:hideMark/>
@@ -20738,7 +20637,7 @@
           <w:p>
             <w:pPr>
               <w:bidi/>
-              <w:cnfStyle w:val="000000010000" w:firstRow="0" w:lastRow="0" w:firstColumn="0" w:lastColumn="0" w:oddVBand="0" w:evenVBand="0" w:oddHBand="0" w:evenHBand="1" w:firstRowFirstColumn="0" w:firstRowLastColumn="0" w:lastRowFirstColumn="0" w:lastRowLastColumn="0"/>
+              <w:cnfStyle w:val="000000010000"/>
               <w:rPr>
                 <w:rFonts w:ascii="Arial" w:eastAsia="Times New Roman" w:hAnsi="Arial" w:cs="Arial"/>
                 <w:color w:val="000000"/>
@@ -20761,7 +20660,7 @@
           <w:p>
             <w:pPr>
               <w:jc w:val="right"/>
-              <w:cnfStyle w:val="000000010000" w:firstRow="0" w:lastRow="0" w:firstColumn="0" w:lastColumn="0" w:oddVBand="0" w:evenVBand="0" w:oddHBand="0" w:evenHBand="1" w:firstRowFirstColumn="0" w:firstRowLastColumn="0" w:lastRowFirstColumn="0" w:lastRowLastColumn="0"/>
+              <w:cnfStyle w:val="000000010000"/>
               <w:rPr>
                 <w:rFonts w:ascii="Arial" w:eastAsia="Times New Roman" w:hAnsi="Arial" w:cs="Arial"/>
                 <w:color w:val="000000"/>
@@ -20785,7 +20684,7 @@
           <w:p>
             <w:pPr>
               <w:jc w:val="right"/>
-              <w:cnfStyle w:val="000000010000" w:firstRow="0" w:lastRow="0" w:firstColumn="0" w:lastColumn="0" w:oddVBand="0" w:evenVBand="0" w:oddHBand="0" w:evenHBand="1" w:firstRowFirstColumn="0" w:firstRowLastColumn="0" w:lastRowFirstColumn="0" w:lastRowLastColumn="0"/>
+              <w:cnfStyle w:val="000000010000"/>
               <w:rPr>
                 <w:rFonts w:ascii="Arial" w:eastAsia="Times New Roman" w:hAnsi="Arial" w:cs="Arial"/>
                 <w:color w:val="000000"/>
@@ -20803,12 +20702,12 @@
       </w:tr>
       <w:tr>
         <w:trPr>
-          <w:cnfStyle w:val="000000100000" w:firstRow="0" w:lastRow="0" w:firstColumn="0" w:lastColumn="0" w:oddVBand="0" w:evenVBand="0" w:oddHBand="1" w:evenHBand="0" w:firstRowFirstColumn="0" w:firstRowLastColumn="0" w:lastRowFirstColumn="0" w:lastRowLastColumn="0"/>
+          <w:cnfStyle w:val="000000100000"/>
           <w:trHeight w:val="300"/>
         </w:trPr>
         <w:tc>
           <w:tcPr>
-            <w:cnfStyle w:val="001000000000" w:firstRow="0" w:lastRow="0" w:firstColumn="1" w:lastColumn="0" w:oddVBand="0" w:evenVBand="0" w:oddHBand="0" w:evenHBand="0" w:firstRowFirstColumn="0" w:firstRowLastColumn="0" w:lastRowFirstColumn="0" w:lastRowLastColumn="0"/>
+            <w:cnfStyle w:val="001000000000"/>
             <w:tcW w:w="2487" w:type="dxa"/>
             <w:vMerge w:val="restart"/>
             <w:noWrap/>
@@ -20842,7 +20741,7 @@
           <w:p>
             <w:pPr>
               <w:bidi/>
-              <w:cnfStyle w:val="000000100000" w:firstRow="0" w:lastRow="0" w:firstColumn="0" w:lastColumn="0" w:oddVBand="0" w:evenVBand="0" w:oddHBand="1" w:evenHBand="0" w:firstRowFirstColumn="0" w:firstRowLastColumn="0" w:lastRowFirstColumn="0" w:lastRowLastColumn="0"/>
+              <w:cnfStyle w:val="000000100000"/>
               <w:rPr>
                 <w:rFonts w:ascii="Arial" w:eastAsia="Times New Roman" w:hAnsi="Arial" w:cs="Arial"/>
                 <w:color w:val="000000"/>
@@ -20865,7 +20764,7 @@
           <w:p>
             <w:pPr>
               <w:jc w:val="right"/>
-              <w:cnfStyle w:val="000000100000" w:firstRow="0" w:lastRow="0" w:firstColumn="0" w:lastColumn="0" w:oddVBand="0" w:evenVBand="0" w:oddHBand="1" w:evenHBand="0" w:firstRowFirstColumn="0" w:firstRowLastColumn="0" w:lastRowFirstColumn="0" w:lastRowLastColumn="0"/>
+              <w:cnfStyle w:val="000000100000"/>
               <w:rPr>
                 <w:rFonts w:ascii="Arial" w:eastAsia="Times New Roman" w:hAnsi="Arial" w:cs="Arial"/>
                 <w:color w:val="000000"/>
@@ -20882,7 +20781,7 @@
           <w:p>
             <w:pPr>
               <w:jc w:val="right"/>
-              <w:cnfStyle w:val="000000100000" w:firstRow="0" w:lastRow="0" w:firstColumn="0" w:lastColumn="0" w:oddVBand="0" w:evenVBand="0" w:oddHBand="1" w:evenHBand="0" w:firstRowFirstColumn="0" w:firstRowLastColumn="0" w:lastRowFirstColumn="0" w:lastRowLastColumn="0"/>
+              <w:cnfStyle w:val="000000100000"/>
               <w:rPr>
                 <w:rFonts w:ascii="Arial" w:eastAsia="Times New Roman" w:hAnsi="Arial" w:cs="Arial"/>
                 <w:color w:val="000000"/>
@@ -20900,12 +20799,12 @@
       </w:tr>
       <w:tr>
         <w:trPr>
-          <w:cnfStyle w:val="000000010000" w:firstRow="0" w:lastRow="0" w:firstColumn="0" w:lastColumn="0" w:oddVBand="0" w:evenVBand="0" w:oddHBand="0" w:evenHBand="1" w:firstRowFirstColumn="0" w:firstRowLastColumn="0" w:lastRowFirstColumn="0" w:lastRowLastColumn="0"/>
+          <w:cnfStyle w:val="000000010000"/>
           <w:trHeight w:val="300"/>
         </w:trPr>
         <w:tc>
           <w:tcPr>
-            <w:cnfStyle w:val="001000000000" w:firstRow="0" w:lastRow="0" w:firstColumn="1" w:lastColumn="0" w:oddVBand="0" w:evenVBand="0" w:oddHBand="0" w:evenHBand="0" w:firstRowFirstColumn="0" w:firstRowLastColumn="0" w:lastRowFirstColumn="0" w:lastRowLastColumn="0"/>
+            <w:cnfStyle w:val="001000000000"/>
             <w:tcW w:w="2487" w:type="dxa"/>
             <w:vMerge/>
             <w:hideMark/>
@@ -20928,7 +20827,7 @@
           <w:p>
             <w:pPr>
               <w:bidi/>
-              <w:cnfStyle w:val="000000010000" w:firstRow="0" w:lastRow="0" w:firstColumn="0" w:lastColumn="0" w:oddVBand="0" w:evenVBand="0" w:oddHBand="0" w:evenHBand="1" w:firstRowFirstColumn="0" w:firstRowLastColumn="0" w:lastRowFirstColumn="0" w:lastRowLastColumn="0"/>
+              <w:cnfStyle w:val="000000010000"/>
               <w:rPr>
                 <w:rFonts w:ascii="Arial" w:eastAsia="Times New Roman" w:hAnsi="Arial" w:cs="Arial"/>
                 <w:color w:val="000000"/>
@@ -20951,7 +20850,7 @@
           <w:p>
             <w:pPr>
               <w:jc w:val="right"/>
-              <w:cnfStyle w:val="000000010000" w:firstRow="0" w:lastRow="0" w:firstColumn="0" w:lastColumn="0" w:oddVBand="0" w:evenVBand="0" w:oddHBand="0" w:evenHBand="1" w:firstRowFirstColumn="0" w:firstRowLastColumn="0" w:lastRowFirstColumn="0" w:lastRowLastColumn="0"/>
+              <w:cnfStyle w:val="000000010000"/>
               <w:rPr>
                 <w:rFonts w:ascii="Arial" w:eastAsia="Times New Roman" w:hAnsi="Arial" w:cs="Arial"/>
                 <w:color w:val="000000"/>
@@ -20968,7 +20867,7 @@
           <w:p>
             <w:pPr>
               <w:jc w:val="right"/>
-              <w:cnfStyle w:val="000000010000" w:firstRow="0" w:lastRow="0" w:firstColumn="0" w:lastColumn="0" w:oddVBand="0" w:evenVBand="0" w:oddHBand="0" w:evenHBand="1" w:firstRowFirstColumn="0" w:firstRowLastColumn="0" w:lastRowFirstColumn="0" w:lastRowLastColumn="0"/>
+              <w:cnfStyle w:val="000000010000"/>
               <w:rPr>
                 <w:rFonts w:ascii="Arial" w:eastAsia="Times New Roman" w:hAnsi="Arial" w:cs="Arial"/>
                 <w:color w:val="000000"/>
@@ -20986,12 +20885,12 @@
       </w:tr>
       <w:tr>
         <w:trPr>
-          <w:cnfStyle w:val="000000100000" w:firstRow="0" w:lastRow="0" w:firstColumn="0" w:lastColumn="0" w:oddVBand="0" w:evenVBand="0" w:oddHBand="1" w:evenHBand="0" w:firstRowFirstColumn="0" w:firstRowLastColumn="0" w:lastRowFirstColumn="0" w:lastRowLastColumn="0"/>
+          <w:cnfStyle w:val="000000100000"/>
           <w:trHeight w:val="300"/>
         </w:trPr>
         <w:tc>
           <w:tcPr>
-            <w:cnfStyle w:val="001000000000" w:firstRow="0" w:lastRow="0" w:firstColumn="1" w:lastColumn="0" w:oddVBand="0" w:evenVBand="0" w:oddHBand="0" w:evenHBand="0" w:firstRowFirstColumn="0" w:firstRowLastColumn="0" w:lastRowFirstColumn="0" w:lastRowLastColumn="0"/>
+            <w:cnfStyle w:val="001000000000"/>
             <w:tcW w:w="2487" w:type="dxa"/>
             <w:vMerge/>
             <w:hideMark/>
@@ -21014,7 +20913,7 @@
           <w:p>
             <w:pPr>
               <w:bidi/>
-              <w:cnfStyle w:val="000000100000" w:firstRow="0" w:lastRow="0" w:firstColumn="0" w:lastColumn="0" w:oddVBand="0" w:evenVBand="0" w:oddHBand="1" w:evenHBand="0" w:firstRowFirstColumn="0" w:firstRowLastColumn="0" w:lastRowFirstColumn="0" w:lastRowLastColumn="0"/>
+              <w:cnfStyle w:val="000000100000"/>
               <w:rPr>
                 <w:rFonts w:ascii="Arial" w:eastAsia="Times New Roman" w:hAnsi="Arial" w:cs="Arial"/>
                 <w:color w:val="000000"/>
@@ -21037,7 +20936,7 @@
           <w:p>
             <w:pPr>
               <w:jc w:val="right"/>
-              <w:cnfStyle w:val="000000100000" w:firstRow="0" w:lastRow="0" w:firstColumn="0" w:lastColumn="0" w:oddVBand="0" w:evenVBand="0" w:oddHBand="1" w:evenHBand="0" w:firstRowFirstColumn="0" w:firstRowLastColumn="0" w:lastRowFirstColumn="0" w:lastRowLastColumn="0"/>
+              <w:cnfStyle w:val="000000100000"/>
               <w:rPr>
                 <w:rFonts w:ascii="Arial" w:eastAsia="Times New Roman" w:hAnsi="Arial" w:cs="Arial"/>
                 <w:color w:val="000000"/>
@@ -21054,7 +20953,7 @@
           <w:p>
             <w:pPr>
               <w:jc w:val="right"/>
-              <w:cnfStyle w:val="000000100000" w:firstRow="0" w:lastRow="0" w:firstColumn="0" w:lastColumn="0" w:oddVBand="0" w:evenVBand="0" w:oddHBand="1" w:evenHBand="0" w:firstRowFirstColumn="0" w:firstRowLastColumn="0" w:lastRowFirstColumn="0" w:lastRowLastColumn="0"/>
+              <w:cnfStyle w:val="000000100000"/>
               <w:rPr>
                 <w:rFonts w:ascii="Arial" w:eastAsia="Times New Roman" w:hAnsi="Arial" w:cs="Arial"/>
                 <w:color w:val="000000"/>
@@ -21072,12 +20971,12 @@
       </w:tr>
       <w:tr>
         <w:trPr>
-          <w:cnfStyle w:val="000000010000" w:firstRow="0" w:lastRow="0" w:firstColumn="0" w:lastColumn="0" w:oddVBand="0" w:evenVBand="0" w:oddHBand="0" w:evenHBand="1" w:firstRowFirstColumn="0" w:firstRowLastColumn="0" w:lastRowFirstColumn="0" w:lastRowLastColumn="0"/>
+          <w:cnfStyle w:val="000000010000"/>
           <w:trHeight w:val="300"/>
         </w:trPr>
         <w:tc>
           <w:tcPr>
-            <w:cnfStyle w:val="001000000000" w:firstRow="0" w:lastRow="0" w:firstColumn="1" w:lastColumn="0" w:oddVBand="0" w:evenVBand="0" w:oddHBand="0" w:evenHBand="0" w:firstRowFirstColumn="0" w:firstRowLastColumn="0" w:lastRowFirstColumn="0" w:lastRowLastColumn="0"/>
+            <w:cnfStyle w:val="001000000000"/>
             <w:tcW w:w="2487" w:type="dxa"/>
             <w:vMerge/>
             <w:hideMark/>
@@ -21100,7 +20999,7 @@
           <w:p>
             <w:pPr>
               <w:bidi/>
-              <w:cnfStyle w:val="000000010000" w:firstRow="0" w:lastRow="0" w:firstColumn="0" w:lastColumn="0" w:oddVBand="0" w:evenVBand="0" w:oddHBand="0" w:evenHBand="1" w:firstRowFirstColumn="0" w:firstRowLastColumn="0" w:lastRowFirstColumn="0" w:lastRowLastColumn="0"/>
+              <w:cnfStyle w:val="000000010000"/>
               <w:rPr>
                 <w:rFonts w:ascii="Arial" w:eastAsia="Times New Roman" w:hAnsi="Arial" w:cs="Arial"/>
                 <w:color w:val="000000"/>
@@ -21123,7 +21022,7 @@
           <w:p>
             <w:pPr>
               <w:jc w:val="right"/>
-              <w:cnfStyle w:val="000000010000" w:firstRow="0" w:lastRow="0" w:firstColumn="0" w:lastColumn="0" w:oddVBand="0" w:evenVBand="0" w:oddHBand="0" w:evenHBand="1" w:firstRowFirstColumn="0" w:firstRowLastColumn="0" w:lastRowFirstColumn="0" w:lastRowLastColumn="0"/>
+              <w:cnfStyle w:val="000000010000"/>
               <w:rPr>
                 <w:rFonts w:ascii="Arial" w:eastAsia="Times New Roman" w:hAnsi="Arial" w:cs="Arial"/>
                 <w:color w:val="000000"/>
@@ -21147,7 +21046,7 @@
           <w:p>
             <w:pPr>
               <w:jc w:val="right"/>
-              <w:cnfStyle w:val="000000010000" w:firstRow="0" w:lastRow="0" w:firstColumn="0" w:lastColumn="0" w:oddVBand="0" w:evenVBand="0" w:oddHBand="0" w:evenHBand="1" w:firstRowFirstColumn="0" w:firstRowLastColumn="0" w:lastRowFirstColumn="0" w:lastRowLastColumn="0"/>
+              <w:cnfStyle w:val="000000010000"/>
               <w:rPr>
                 <w:rFonts w:ascii="Arial" w:eastAsia="Times New Roman" w:hAnsi="Arial" w:cs="Arial"/>
                 <w:color w:val="000000"/>
@@ -21165,12 +21064,12 @@
       </w:tr>
       <w:tr>
         <w:trPr>
-          <w:cnfStyle w:val="000000100000" w:firstRow="0" w:lastRow="0" w:firstColumn="0" w:lastColumn="0" w:oddVBand="0" w:evenVBand="0" w:oddHBand="1" w:evenHBand="0" w:firstRowFirstColumn="0" w:firstRowLastColumn="0" w:lastRowFirstColumn="0" w:lastRowLastColumn="0"/>
+          <w:cnfStyle w:val="000000100000"/>
           <w:trHeight w:val="300"/>
         </w:trPr>
         <w:tc>
           <w:tcPr>
-            <w:cnfStyle w:val="001000000000" w:firstRow="0" w:lastRow="0" w:firstColumn="1" w:lastColumn="0" w:oddVBand="0" w:evenVBand="0" w:oddHBand="0" w:evenHBand="0" w:firstRowFirstColumn="0" w:firstRowLastColumn="0" w:lastRowFirstColumn="0" w:lastRowLastColumn="0"/>
+            <w:cnfStyle w:val="001000000000"/>
             <w:tcW w:w="2487" w:type="dxa"/>
             <w:vMerge/>
             <w:hideMark/>
@@ -21193,7 +21092,7 @@
           <w:p>
             <w:pPr>
               <w:bidi/>
-              <w:cnfStyle w:val="000000100000" w:firstRow="0" w:lastRow="0" w:firstColumn="0" w:lastColumn="0" w:oddVBand="0" w:evenVBand="0" w:oddHBand="1" w:evenHBand="0" w:firstRowFirstColumn="0" w:firstRowLastColumn="0" w:lastRowFirstColumn="0" w:lastRowLastColumn="0"/>
+              <w:cnfStyle w:val="000000100000"/>
               <w:rPr>
                 <w:rFonts w:ascii="Arial" w:eastAsia="Times New Roman" w:hAnsi="Arial" w:cs="Arial"/>
                 <w:color w:val="000000"/>
@@ -21216,7 +21115,7 @@
           <w:p>
             <w:pPr>
               <w:jc w:val="right"/>
-              <w:cnfStyle w:val="000000100000" w:firstRow="0" w:lastRow="0" w:firstColumn="0" w:lastColumn="0" w:oddVBand="0" w:evenVBand="0" w:oddHBand="1" w:evenHBand="0" w:firstRowFirstColumn="0" w:firstRowLastColumn="0" w:lastRowFirstColumn="0" w:lastRowLastColumn="0"/>
+              <w:cnfStyle w:val="000000100000"/>
               <w:rPr>
                 <w:rFonts w:ascii="Arial" w:eastAsia="Times New Roman" w:hAnsi="Arial" w:cs="Arial"/>
                 <w:color w:val="000000"/>
@@ -21240,7 +21139,7 @@
           <w:p>
             <w:pPr>
               <w:jc w:val="right"/>
-              <w:cnfStyle w:val="000000100000" w:firstRow="0" w:lastRow="0" w:firstColumn="0" w:lastColumn="0" w:oddVBand="0" w:evenVBand="0" w:oddHBand="1" w:evenHBand="0" w:firstRowFirstColumn="0" w:firstRowLastColumn="0" w:lastRowFirstColumn="0" w:lastRowLastColumn="0"/>
+              <w:cnfStyle w:val="000000100000"/>
               <w:rPr>
                 <w:rFonts w:ascii="Arial" w:eastAsia="Times New Roman" w:hAnsi="Arial" w:cs="Arial"/>
                 <w:color w:val="000000"/>
@@ -21258,12 +21157,12 @@
       </w:tr>
       <w:tr>
         <w:trPr>
-          <w:cnfStyle w:val="000000010000" w:firstRow="0" w:lastRow="0" w:firstColumn="0" w:lastColumn="0" w:oddVBand="0" w:evenVBand="0" w:oddHBand="0" w:evenHBand="1" w:firstRowFirstColumn="0" w:firstRowLastColumn="0" w:lastRowFirstColumn="0" w:lastRowLastColumn="0"/>
+          <w:cnfStyle w:val="000000010000"/>
           <w:trHeight w:val="300"/>
         </w:trPr>
         <w:tc>
           <w:tcPr>
-            <w:cnfStyle w:val="001000000000" w:firstRow="0" w:lastRow="0" w:firstColumn="1" w:lastColumn="0" w:oddVBand="0" w:evenVBand="0" w:oddHBand="0" w:evenHBand="0" w:firstRowFirstColumn="0" w:firstRowLastColumn="0" w:lastRowFirstColumn="0" w:lastRowLastColumn="0"/>
+            <w:cnfStyle w:val="001000000000"/>
             <w:tcW w:w="2487" w:type="dxa"/>
             <w:vMerge/>
             <w:hideMark/>
@@ -21286,7 +21185,7 @@
           <w:p>
             <w:pPr>
               <w:bidi/>
-              <w:cnfStyle w:val="000000010000" w:firstRow="0" w:lastRow="0" w:firstColumn="0" w:lastColumn="0" w:oddVBand="0" w:evenVBand="0" w:oddHBand="0" w:evenHBand="1" w:firstRowFirstColumn="0" w:firstRowLastColumn="0" w:lastRowFirstColumn="0" w:lastRowLastColumn="0"/>
+              <w:cnfStyle w:val="000000010000"/>
               <w:rPr>
                 <w:rFonts w:ascii="Arial" w:eastAsia="Times New Roman" w:hAnsi="Arial" w:cs="Arial"/>
                 <w:color w:val="000000"/>
@@ -21309,7 +21208,7 @@
           <w:p>
             <w:pPr>
               <w:jc w:val="right"/>
-              <w:cnfStyle w:val="000000010000" w:firstRow="0" w:lastRow="0" w:firstColumn="0" w:lastColumn="0" w:oddVBand="0" w:evenVBand="0" w:oddHBand="0" w:evenHBand="1" w:firstRowFirstColumn="0" w:firstRowLastColumn="0" w:lastRowFirstColumn="0" w:lastRowLastColumn="0"/>
+              <w:cnfStyle w:val="000000010000"/>
               <w:rPr>
                 <w:rFonts w:ascii="Arial" w:eastAsia="Times New Roman" w:hAnsi="Arial" w:cs="Arial"/>
                 <w:color w:val="000000"/>
@@ -21326,7 +21225,7 @@
           <w:p>
             <w:pPr>
               <w:jc w:val="right"/>
-              <w:cnfStyle w:val="000000010000" w:firstRow="0" w:lastRow="0" w:firstColumn="0" w:lastColumn="0" w:oddVBand="0" w:evenVBand="0" w:oddHBand="0" w:evenHBand="1" w:firstRowFirstColumn="0" w:firstRowLastColumn="0" w:lastRowFirstColumn="0" w:lastRowLastColumn="0"/>
+              <w:cnfStyle w:val="000000010000"/>
               <w:rPr>
                 <w:rFonts w:ascii="Arial" w:eastAsia="Times New Roman" w:hAnsi="Arial" w:cs="Arial"/>
                 <w:color w:val="000000"/>
@@ -21344,12 +21243,12 @@
       </w:tr>
       <w:tr>
         <w:trPr>
-          <w:cnfStyle w:val="000000100000" w:firstRow="0" w:lastRow="0" w:firstColumn="0" w:lastColumn="0" w:oddVBand="0" w:evenVBand="0" w:oddHBand="1" w:evenHBand="0" w:firstRowFirstColumn="0" w:firstRowLastColumn="0" w:lastRowFirstColumn="0" w:lastRowLastColumn="0"/>
+          <w:cnfStyle w:val="000000100000"/>
           <w:trHeight w:val="300"/>
         </w:trPr>
         <w:tc>
           <w:tcPr>
-            <w:cnfStyle w:val="001000000000" w:firstRow="0" w:lastRow="0" w:firstColumn="1" w:lastColumn="0" w:oddVBand="0" w:evenVBand="0" w:oddHBand="0" w:evenHBand="0" w:firstRowFirstColumn="0" w:firstRowLastColumn="0" w:lastRowFirstColumn="0" w:lastRowLastColumn="0"/>
+            <w:cnfStyle w:val="001000000000"/>
             <w:tcW w:w="2487" w:type="dxa"/>
             <w:vMerge/>
             <w:hideMark/>
@@ -21372,7 +21271,7 @@
           <w:p>
             <w:pPr>
               <w:bidi/>
-              <w:cnfStyle w:val="000000100000" w:firstRow="0" w:lastRow="0" w:firstColumn="0" w:lastColumn="0" w:oddVBand="0" w:evenVBand="0" w:oddHBand="1" w:evenHBand="0" w:firstRowFirstColumn="0" w:firstRowLastColumn="0" w:lastRowFirstColumn="0" w:lastRowLastColumn="0"/>
+              <w:cnfStyle w:val="000000100000"/>
               <w:rPr>
                 <w:rFonts w:ascii="Arial" w:eastAsia="Times New Roman" w:hAnsi="Arial" w:cs="Arial"/>
                 <w:color w:val="000000"/>
@@ -21395,7 +21294,7 @@
           <w:p>
             <w:pPr>
               <w:jc w:val="right"/>
-              <w:cnfStyle w:val="000000100000" w:firstRow="0" w:lastRow="0" w:firstColumn="0" w:lastColumn="0" w:oddVBand="0" w:evenVBand="0" w:oddHBand="1" w:evenHBand="0" w:firstRowFirstColumn="0" w:firstRowLastColumn="0" w:lastRowFirstColumn="0" w:lastRowLastColumn="0"/>
+              <w:cnfStyle w:val="000000100000"/>
               <w:rPr>
                 <w:rFonts w:ascii="Arial" w:eastAsia="Times New Roman" w:hAnsi="Arial" w:cs="Arial"/>
                 <w:color w:val="000000"/>
@@ -21412,7 +21311,7 @@
           <w:p>
             <w:pPr>
               <w:jc w:val="right"/>
-              <w:cnfStyle w:val="000000100000" w:firstRow="0" w:lastRow="0" w:firstColumn="0" w:lastColumn="0" w:oddVBand="0" w:evenVBand="0" w:oddHBand="1" w:evenHBand="0" w:firstRowFirstColumn="0" w:firstRowLastColumn="0" w:lastRowFirstColumn="0" w:lastRowLastColumn="0"/>
+              <w:cnfStyle w:val="000000100000"/>
               <w:rPr>
                 <w:rFonts w:ascii="Arial" w:eastAsia="Times New Roman" w:hAnsi="Arial" w:cs="Arial"/>
                 <w:color w:val="000000"/>
@@ -21430,12 +21329,12 @@
       </w:tr>
       <w:tr>
         <w:trPr>
-          <w:cnfStyle w:val="000000010000" w:firstRow="0" w:lastRow="0" w:firstColumn="0" w:lastColumn="0" w:oddVBand="0" w:evenVBand="0" w:oddHBand="0" w:evenHBand="1" w:firstRowFirstColumn="0" w:firstRowLastColumn="0" w:lastRowFirstColumn="0" w:lastRowLastColumn="0"/>
+          <w:cnfStyle w:val="000000010000"/>
           <w:trHeight w:val="300"/>
         </w:trPr>
         <w:tc>
           <w:tcPr>
-            <w:cnfStyle w:val="001000000000" w:firstRow="0" w:lastRow="0" w:firstColumn="1" w:lastColumn="0" w:oddVBand="0" w:evenVBand="0" w:oddHBand="0" w:evenHBand="0" w:firstRowFirstColumn="0" w:firstRowLastColumn="0" w:lastRowFirstColumn="0" w:lastRowLastColumn="0"/>
+            <w:cnfStyle w:val="001000000000"/>
             <w:tcW w:w="2487" w:type="dxa"/>
             <w:vMerge/>
             <w:hideMark/>
@@ -21458,7 +21357,7 @@
           <w:p>
             <w:pPr>
               <w:bidi/>
-              <w:cnfStyle w:val="000000010000" w:firstRow="0" w:lastRow="0" w:firstColumn="0" w:lastColumn="0" w:oddVBand="0" w:evenVBand="0" w:oddHBand="0" w:evenHBand="1" w:firstRowFirstColumn="0" w:firstRowLastColumn="0" w:lastRowFirstColumn="0" w:lastRowLastColumn="0"/>
+              <w:cnfStyle w:val="000000010000"/>
               <w:rPr>
                 <w:rFonts w:ascii="Arial" w:eastAsia="Times New Roman" w:hAnsi="Arial" w:cs="Arial"/>
                 <w:color w:val="000000"/>
@@ -21481,7 +21380,7 @@
           <w:p>
             <w:pPr>
               <w:jc w:val="right"/>
-              <w:cnfStyle w:val="000000010000" w:firstRow="0" w:lastRow="0" w:firstColumn="0" w:lastColumn="0" w:oddVBand="0" w:evenVBand="0" w:oddHBand="0" w:evenHBand="1" w:firstRowFirstColumn="0" w:firstRowLastColumn="0" w:lastRowFirstColumn="0" w:lastRowLastColumn="0"/>
+              <w:cnfStyle w:val="000000010000"/>
               <w:rPr>
                 <w:rFonts w:ascii="Arial" w:eastAsia="Times New Roman" w:hAnsi="Arial" w:cs="Arial"/>
                 <w:color w:val="000000"/>
@@ -21505,7 +21404,7 @@
           <w:p>
             <w:pPr>
               <w:jc w:val="right"/>
-              <w:cnfStyle w:val="000000010000" w:firstRow="0" w:lastRow="0" w:firstColumn="0" w:lastColumn="0" w:oddVBand="0" w:evenVBand="0" w:oddHBand="0" w:evenHBand="1" w:firstRowFirstColumn="0" w:firstRowLastColumn="0" w:lastRowFirstColumn="0" w:lastRowLastColumn="0"/>
+              <w:cnfStyle w:val="000000010000"/>
               <w:rPr>
                 <w:rFonts w:ascii="Arial" w:eastAsia="Times New Roman" w:hAnsi="Arial" w:cs="Arial"/>
                 <w:color w:val="000000"/>
@@ -21677,7 +21576,6 @@
       <w:pPr>
         <w:jc w:val="left"/>
         <w:rPr>
-          <w:rFonts w:hint="cs"/>
           <w:rtl/>
         </w:rPr>
       </w:pPr>
@@ -21690,6 +21588,53 @@
       </w:r>
       <w:bookmarkStart w:id="3" w:name="_GoBack"/>
       <w:bookmarkEnd w:id="3"/>
+      <w:r>
+        <w:rPr>
+          <w:rFonts w:hint="cs"/>
+          <w:rtl/>
+        </w:rPr>
+        <w:t xml:space="preserve"> </w:t>
+      </w:r>
+      <w:r>
+        <w:rPr>
+          <w:rtl/>
+        </w:rPr>
+        <w:t>–</w:t>
+      </w:r>
+      <w:r>
+        <w:rPr>
+          <w:rFonts w:hint="cs"/>
+          <w:rtl/>
+        </w:rPr>
+        <w:t xml:space="preserve"> לבדוק לפי מה ששבי אמרה, מהמחקר שלהם, אחוזים בין מינים שונים </w:t>
+      </w:r>
+    </w:p>
+    <w:p>
+      <w:pPr>
+        <w:jc w:val="left"/>
+        <w:rPr>
+          <w:rtl/>
+        </w:rPr>
+      </w:pPr>
+      <w:r>
+        <w:rPr>
+          <w:rFonts w:hint="cs"/>
+          <w:rtl/>
+        </w:rPr>
+        <w:t xml:space="preserve">לשנות טמפרטורה מועדפת לטמפרטורה של </w:t>
+      </w:r>
+      <w:proofErr w:type="spellStart"/>
+      <w:r>
+        <w:t>fishbase</w:t>
+      </w:r>
+      <w:proofErr w:type="spellEnd"/>
+      <w:r>
+        <w:rPr>
+          <w:rFonts w:hint="cs"/>
+          <w:rtl/>
+        </w:rPr>
+        <w:t xml:space="preserve"> ולראות אם התוצאות טובות</w:t>
+      </w:r>
     </w:p>
     <w:p>
       <w:pPr>
@@ -21717,7 +21662,7 @@
 </file>
 
 <file path=word/comments.xml><?xml version="1.0" encoding="utf-8"?>
-<w:comments xmlns:wpc="http://schemas.microsoft.com/office/word/2010/wordprocessingCanvas" xmlns:mc="http://schemas.openxmlformats.org/markup-compatibility/2006" xmlns:o="urn:schemas-microsoft-com:office:office" xmlns:r="http://schemas.openxmlformats.org/officeDocument/2006/relationships" xmlns:m="http://schemas.openxmlformats.org/officeDocument/2006/math" xmlns:v="urn:schemas-microsoft-com:vml" xmlns:wp14="http://schemas.microsoft.com/office/word/2010/wordprocessingDrawing" xmlns:wp="http://schemas.openxmlformats.org/drawingml/2006/wordprocessingDrawing" xmlns:w10="urn:schemas-microsoft-com:office:word" xmlns:w="http://schemas.openxmlformats.org/wordprocessingml/2006/main" xmlns:w14="http://schemas.microsoft.com/office/word/2010/wordml" xmlns:w15="http://schemas.microsoft.com/office/word/2012/wordml" xmlns:wpg="http://schemas.microsoft.com/office/word/2010/wordprocessingGroup" xmlns:wpi="http://schemas.microsoft.com/office/word/2010/wordprocessingInk" xmlns:wne="http://schemas.microsoft.com/office/word/2006/wordml" xmlns:wps="http://schemas.microsoft.com/office/word/2010/wordprocessingShape" mc:Ignorable="w14 w15 wp14">
+<w:comments xmlns:ve="http://schemas.openxmlformats.org/markup-compatibility/2006" xmlns:o="urn:schemas-microsoft-com:office:office" xmlns:r="http://schemas.openxmlformats.org/officeDocument/2006/relationships" xmlns:m="http://schemas.openxmlformats.org/officeDocument/2006/math" xmlns:v="urn:schemas-microsoft-com:vml" xmlns:wp="http://schemas.openxmlformats.org/drawingml/2006/wordprocessingDrawing" xmlns:w10="urn:schemas-microsoft-com:office:word" xmlns:w="http://schemas.openxmlformats.org/wordprocessingml/2006/main" xmlns:wne="http://schemas.microsoft.com/office/word/2006/wordml">
   <w:comment w:id="0" w:author="Jonathan Belmaker" w:date="2019-01-28T14:40:00Z" w:initials="JB">
     <w:p>
       <w:pPr>
@@ -21778,8 +21723,8 @@
 </file>
 
 <file path=word/numbering.xml><?xml version="1.0" encoding="utf-8"?>
-<w:numbering xmlns:wpc="http://schemas.microsoft.com/office/word/2010/wordprocessingCanvas" xmlns:mc="http://schemas.openxmlformats.org/markup-compatibility/2006" xmlns:o="urn:schemas-microsoft-com:office:office" xmlns:r="http://schemas.openxmlformats.org/officeDocument/2006/relationships" xmlns:m="http://schemas.openxmlformats.org/officeDocument/2006/math" xmlns:v="urn:schemas-microsoft-com:vml" xmlns:wp14="http://schemas.microsoft.com/office/word/2010/wordprocessingDrawing" xmlns:wp="http://schemas.openxmlformats.org/drawingml/2006/wordprocessingDrawing" xmlns:w10="urn:schemas-microsoft-com:office:word" xmlns:w="http://schemas.openxmlformats.org/wordprocessingml/2006/main" xmlns:w14="http://schemas.microsoft.com/office/word/2010/wordml" xmlns:w15="http://schemas.microsoft.com/office/word/2012/wordml" xmlns:wpg="http://schemas.microsoft.com/office/word/2010/wordprocessingGroup" xmlns:wpi="http://schemas.microsoft.com/office/word/2010/wordprocessingInk" xmlns:wne="http://schemas.microsoft.com/office/word/2006/wordml" xmlns:wps="http://schemas.microsoft.com/office/word/2010/wordprocessingShape" mc:Ignorable="w14 w15 wp14">
-  <w:abstractNum w:abstractNumId="0" w15:restartNumberingAfterBreak="0">
+<w:numbering xmlns:ve="http://schemas.openxmlformats.org/markup-compatibility/2006" xmlns:o="urn:schemas-microsoft-com:office:office" xmlns:r="http://schemas.openxmlformats.org/officeDocument/2006/relationships" xmlns:m="http://schemas.openxmlformats.org/officeDocument/2006/math" xmlns:v="urn:schemas-microsoft-com:vml" xmlns:wp="http://schemas.openxmlformats.org/drawingml/2006/wordprocessingDrawing" xmlns:w10="urn:schemas-microsoft-com:office:word" xmlns:w="http://schemas.openxmlformats.org/wordprocessingml/2006/main" xmlns:wne="http://schemas.microsoft.com/office/word/2006/wordml">
+  <w:abstractNum w:abstractNumId="0">
     <w:nsid w:val="091F1B78"/>
     <w:multiLevelType w:val="hybridMultilevel"/>
     <w:tmpl w:val="1E8C220C"/>
@@ -21892,7 +21837,7 @@
       </w:rPr>
     </w:lvl>
   </w:abstractNum>
-  <w:abstractNum w:abstractNumId="1" w15:restartNumberingAfterBreak="0">
+  <w:abstractNum w:abstractNumId="1">
     <w:nsid w:val="10D2760D"/>
     <w:multiLevelType w:val="hybridMultilevel"/>
     <w:tmpl w:val="80142512"/>
@@ -21981,7 +21926,7 @@
       </w:pPr>
     </w:lvl>
   </w:abstractNum>
-  <w:abstractNum w:abstractNumId="2" w15:restartNumberingAfterBreak="0">
+  <w:abstractNum w:abstractNumId="2">
     <w:nsid w:val="2CCA7857"/>
     <w:multiLevelType w:val="hybridMultilevel"/>
     <w:tmpl w:val="36920F78"/>
@@ -22070,7 +22015,7 @@
       </w:pPr>
     </w:lvl>
   </w:abstractNum>
-  <w:abstractNum w:abstractNumId="3" w15:restartNumberingAfterBreak="0">
+  <w:abstractNum w:abstractNumId="3">
     <w:nsid w:val="4A2E0EE7"/>
     <w:multiLevelType w:val="hybridMultilevel"/>
     <w:tmpl w:val="AE381994"/>
@@ -22159,7 +22104,7 @@
       </w:pPr>
     </w:lvl>
   </w:abstractNum>
-  <w:abstractNum w:abstractNumId="4" w15:restartNumberingAfterBreak="0">
+  <w:abstractNum w:abstractNumId="4">
     <w:nsid w:val="73387558"/>
     <w:multiLevelType w:val="hybridMultilevel"/>
     <w:tmpl w:val="B528404C"/>
@@ -22275,7 +22220,7 @@
 </file>
 
 <file path=word/styles.xml><?xml version="1.0" encoding="utf-8"?>
-<w:styles xmlns:mc="http://schemas.openxmlformats.org/markup-compatibility/2006" xmlns:r="http://schemas.openxmlformats.org/officeDocument/2006/relationships" xmlns:w="http://schemas.openxmlformats.org/wordprocessingml/2006/main" xmlns:w14="http://schemas.microsoft.com/office/word/2010/wordml" xmlns:w15="http://schemas.microsoft.com/office/word/2012/wordml" mc:Ignorable="w14 w15">
+<w:styles xmlns:r="http://schemas.openxmlformats.org/officeDocument/2006/relationships" xmlns:w="http://schemas.openxmlformats.org/wordprocessingml/2006/main">
   <w:docDefaults>
     <w:rPrDefault>
       <w:rPr>
@@ -22293,378 +22238,144 @@
       </w:pPr>
     </w:pPrDefault>
   </w:docDefaults>
-  <w:latentStyles w:defLockedState="0" w:defUIPriority="99" w:defSemiHidden="0" w:defUnhideWhenUsed="0" w:defQFormat="0" w:count="371">
-    <w:lsdException w:name="Normal" w:uiPriority="0" w:qFormat="1"/>
-    <w:lsdException w:name="heading 1" w:uiPriority="9" w:qFormat="1"/>
-    <w:lsdException w:name="heading 2" w:semiHidden="1" w:uiPriority="9" w:unhideWhenUsed="1" w:qFormat="1"/>
-    <w:lsdException w:name="heading 3" w:semiHidden="1" w:uiPriority="9" w:unhideWhenUsed="1" w:qFormat="1"/>
-    <w:lsdException w:name="heading 4" w:semiHidden="1" w:uiPriority="9" w:unhideWhenUsed="1" w:qFormat="1"/>
-    <w:lsdException w:name="heading 5" w:semiHidden="1" w:uiPriority="9" w:unhideWhenUsed="1" w:qFormat="1"/>
-    <w:lsdException w:name="heading 6" w:semiHidden="1" w:uiPriority="9" w:unhideWhenUsed="1" w:qFormat="1"/>
-    <w:lsdException w:name="heading 7" w:semiHidden="1" w:uiPriority="9" w:unhideWhenUsed="1" w:qFormat="1"/>
-    <w:lsdException w:name="heading 8" w:semiHidden="1" w:uiPriority="9" w:unhideWhenUsed="1" w:qFormat="1"/>
-    <w:lsdException w:name="heading 9" w:semiHidden="1" w:uiPriority="9" w:unhideWhenUsed="1" w:qFormat="1"/>
-    <w:lsdException w:name="index 1" w:semiHidden="1" w:unhideWhenUsed="1"/>
-    <w:lsdException w:name="index 2" w:semiHidden="1" w:unhideWhenUsed="1"/>
-    <w:lsdException w:name="index 3" w:semiHidden="1" w:unhideWhenUsed="1"/>
-    <w:lsdException w:name="index 4" w:semiHidden="1" w:unhideWhenUsed="1"/>
-    <w:lsdException w:name="index 5" w:semiHidden="1" w:unhideWhenUsed="1"/>
-    <w:lsdException w:name="index 6" w:semiHidden="1" w:unhideWhenUsed="1"/>
-    <w:lsdException w:name="index 7" w:semiHidden="1" w:unhideWhenUsed="1"/>
-    <w:lsdException w:name="index 8" w:semiHidden="1" w:unhideWhenUsed="1"/>
-    <w:lsdException w:name="index 9" w:semiHidden="1" w:unhideWhenUsed="1"/>
-    <w:lsdException w:name="toc 1" w:semiHidden="1" w:uiPriority="39" w:unhideWhenUsed="1"/>
-    <w:lsdException w:name="toc 2" w:semiHidden="1" w:uiPriority="39" w:unhideWhenUsed="1"/>
-    <w:lsdException w:name="toc 3" w:semiHidden="1" w:uiPriority="39" w:unhideWhenUsed="1"/>
-    <w:lsdException w:name="toc 4" w:semiHidden="1" w:uiPriority="39" w:unhideWhenUsed="1"/>
-    <w:lsdException w:name="toc 5" w:semiHidden="1" w:uiPriority="39" w:unhideWhenUsed="1"/>
-    <w:lsdException w:name="toc 6" w:semiHidden="1" w:uiPriority="39" w:unhideWhenUsed="1"/>
-    <w:lsdException w:name="toc 7" w:semiHidden="1" w:uiPriority="39" w:unhideWhenUsed="1"/>
-    <w:lsdException w:name="toc 8" w:semiHidden="1" w:uiPriority="39" w:unhideWhenUsed="1"/>
-    <w:lsdException w:name="toc 9" w:semiHidden="1" w:uiPriority="39" w:unhideWhenUsed="1"/>
-    <w:lsdException w:name="Normal Indent" w:semiHidden="1" w:unhideWhenUsed="1"/>
-    <w:lsdException w:name="footnote text" w:semiHidden="1" w:unhideWhenUsed="1"/>
-    <w:lsdException w:name="annotation text" w:semiHidden="1" w:unhideWhenUsed="1"/>
-    <w:lsdException w:name="header" w:semiHidden="1" w:unhideWhenUsed="1"/>
-    <w:lsdException w:name="footer" w:semiHidden="1" w:unhideWhenUsed="1"/>
-    <w:lsdException w:name="index heading" w:semiHidden="1" w:unhideWhenUsed="1"/>
-    <w:lsdException w:name="caption" w:semiHidden="1" w:uiPriority="35" w:unhideWhenUsed="1" w:qFormat="1"/>
-    <w:lsdException w:name="table of figures" w:semiHidden="1" w:unhideWhenUsed="1"/>
-    <w:lsdException w:name="envelope address" w:semiHidden="1" w:unhideWhenUsed="1"/>
-    <w:lsdException w:name="envelope return" w:semiHidden="1" w:unhideWhenUsed="1"/>
-    <w:lsdException w:name="footnote reference" w:semiHidden="1" w:unhideWhenUsed="1"/>
-    <w:lsdException w:name="annotation reference" w:semiHidden="1" w:unhideWhenUsed="1"/>
-    <w:lsdException w:name="line number" w:semiHidden="1" w:unhideWhenUsed="1"/>
-    <w:lsdException w:name="page number" w:semiHidden="1" w:unhideWhenUsed="1"/>
-    <w:lsdException w:name="endnote reference" w:semiHidden="1" w:unhideWhenUsed="1"/>
-    <w:lsdException w:name="endnote text" w:semiHidden="1" w:unhideWhenUsed="1"/>
-    <w:lsdException w:name="table of authorities" w:semiHidden="1" w:unhideWhenUsed="1"/>
-    <w:lsdException w:name="macro" w:semiHidden="1" w:unhideWhenUsed="1"/>
-    <w:lsdException w:name="toa heading" w:semiHidden="1" w:unhideWhenUsed="1"/>
-    <w:lsdException w:name="List" w:semiHidden="1" w:unhideWhenUsed="1"/>
-    <w:lsdException w:name="List Bullet" w:semiHidden="1" w:unhideWhenUsed="1"/>
-    <w:lsdException w:name="List Number" w:semiHidden="1" w:unhideWhenUsed="1"/>
-    <w:lsdException w:name="List 2" w:semiHidden="1" w:unhideWhenUsed="1"/>
-    <w:lsdException w:name="List 3" w:semiHidden="1" w:unhideWhenUsed="1"/>
-    <w:lsdException w:name="List 4" w:semiHidden="1" w:unhideWhenUsed="1"/>
-    <w:lsdException w:name="List 5" w:semiHidden="1" w:unhideWhenUsed="1"/>
-    <w:lsdException w:name="List Bullet 2" w:semiHidden="1" w:unhideWhenUsed="1"/>
-    <w:lsdException w:name="List Bullet 3" w:semiHidden="1" w:unhideWhenUsed="1"/>
-    <w:lsdException w:name="List Bullet 4" w:semiHidden="1" w:unhideWhenUsed="1"/>
-    <w:lsdException w:name="List Bullet 5" w:semiHidden="1" w:unhideWhenUsed="1"/>
-    <w:lsdException w:name="List Number 2" w:semiHidden="1" w:unhideWhenUsed="1"/>
-    <w:lsdException w:name="List Number 3" w:semiHidden="1" w:unhideWhenUsed="1"/>
-    <w:lsdException w:name="List Number 4" w:semiHidden="1" w:unhideWhenUsed="1"/>
-    <w:lsdException w:name="List Number 5" w:semiHidden="1" w:unhideWhenUsed="1"/>
-    <w:lsdException w:name="Title" w:uiPriority="10" w:qFormat="1"/>
-    <w:lsdException w:name="Closing" w:semiHidden="1" w:unhideWhenUsed="1"/>
-    <w:lsdException w:name="Signature" w:semiHidden="1" w:unhideWhenUsed="1"/>
-    <w:lsdException w:name="Default Paragraph Font" w:semiHidden="1" w:uiPriority="1" w:unhideWhenUsed="1"/>
-    <w:lsdException w:name="Body Text" w:semiHidden="1" w:unhideWhenUsed="1"/>
-    <w:lsdException w:name="Body Text Indent" w:semiHidden="1" w:unhideWhenUsed="1"/>
-    <w:lsdException w:name="List Continue" w:semiHidden="1" w:unhideWhenUsed="1"/>
-    <w:lsdException w:name="List Continue 2" w:semiHidden="1" w:unhideWhenUsed="1"/>
-    <w:lsdException w:name="List Continue 3" w:semiHidden="1" w:unhideWhenUsed="1"/>
-    <w:lsdException w:name="List Continue 4" w:semiHidden="1" w:unhideWhenUsed="1"/>
-    <w:lsdException w:name="List Continue 5" w:semiHidden="1" w:unhideWhenUsed="1"/>
-    <w:lsdException w:name="Message Header" w:semiHidden="1" w:unhideWhenUsed="1"/>
-    <w:lsdException w:name="Subtitle" w:uiPriority="11" w:qFormat="1"/>
-    <w:lsdException w:name="Salutation" w:semiHidden="1" w:unhideWhenUsed="1"/>
-    <w:lsdException w:name="Date" w:semiHidden="1" w:unhideWhenUsed="1"/>
-    <w:lsdException w:name="Body Text First Indent" w:semiHidden="1" w:unhideWhenUsed="1"/>
-    <w:lsdException w:name="Body Text First Indent 2" w:semiHidden="1" w:unhideWhenUsed="1"/>
-    <w:lsdException w:name="Note Heading" w:semiHidden="1" w:unhideWhenUsed="1"/>
-    <w:lsdException w:name="Body Text 2" w:semiHidden="1" w:unhideWhenUsed="1"/>
-    <w:lsdException w:name="Body Text 3" w:semiHidden="1" w:unhideWhenUsed="1"/>
-    <w:lsdException w:name="Body Text Indent 2" w:semiHidden="1" w:unhideWhenUsed="1"/>
-    <w:lsdException w:name="Body Text Indent 3" w:semiHidden="1" w:unhideWhenUsed="1"/>
-    <w:lsdException w:name="Block Text" w:semiHidden="1" w:unhideWhenUsed="1"/>
-    <w:lsdException w:name="Hyperlink" w:semiHidden="1" w:unhideWhenUsed="1"/>
-    <w:lsdException w:name="FollowedHyperlink" w:semiHidden="1" w:unhideWhenUsed="1"/>
-    <w:lsdException w:name="Strong" w:uiPriority="22" w:qFormat="1"/>
-    <w:lsdException w:name="Emphasis" w:uiPriority="20" w:qFormat="1"/>
-    <w:lsdException w:name="Document Map" w:semiHidden="1" w:unhideWhenUsed="1"/>
-    <w:lsdException w:name="Plain Text" w:semiHidden="1" w:unhideWhenUsed="1"/>
-    <w:lsdException w:name="E-mail Signature" w:semiHidden="1" w:unhideWhenUsed="1"/>
-    <w:lsdException w:name="HTML Top of Form" w:semiHidden="1" w:unhideWhenUsed="1"/>
-    <w:lsdException w:name="HTML Bottom of Form" w:semiHidden="1" w:unhideWhenUsed="1"/>
-    <w:lsdException w:name="Normal (Web)" w:semiHidden="1" w:unhideWhenUsed="1"/>
-    <w:lsdException w:name="HTML Acronym" w:semiHidden="1" w:unhideWhenUsed="1"/>
-    <w:lsdException w:name="HTML Address" w:semiHidden="1" w:unhideWhenUsed="1"/>
-    <w:lsdException w:name="HTML Cite" w:semiHidden="1" w:unhideWhenUsed="1"/>
-    <w:lsdException w:name="HTML Code" w:semiHidden="1" w:unhideWhenUsed="1"/>
-    <w:lsdException w:name="HTML Definition" w:semiHidden="1" w:unhideWhenUsed="1"/>
-    <w:lsdException w:name="HTML Keyboard" w:semiHidden="1" w:unhideWhenUsed="1"/>
-    <w:lsdException w:name="HTML Preformatted" w:semiHidden="1" w:unhideWhenUsed="1"/>
-    <w:lsdException w:name="HTML Sample" w:semiHidden="1" w:unhideWhenUsed="1"/>
-    <w:lsdException w:name="HTML Typewriter" w:semiHidden="1" w:unhideWhenUsed="1"/>
-    <w:lsdException w:name="HTML Variable" w:semiHidden="1" w:unhideWhenUsed="1"/>
-    <w:lsdException w:name="Normal Table" w:semiHidden="1" w:unhideWhenUsed="1"/>
-    <w:lsdException w:name="annotation subject" w:semiHidden="1" w:unhideWhenUsed="1"/>
-    <w:lsdException w:name="No List" w:semiHidden="1" w:unhideWhenUsed="1"/>
-    <w:lsdException w:name="Outline List 1" w:semiHidden="1" w:unhideWhenUsed="1"/>
-    <w:lsdException w:name="Outline List 2" w:semiHidden="1" w:unhideWhenUsed="1"/>
-    <w:lsdException w:name="Outline List 3" w:semiHidden="1" w:unhideWhenUsed="1"/>
-    <w:lsdException w:name="Table Simple 1" w:semiHidden="1" w:unhideWhenUsed="1"/>
-    <w:lsdException w:name="Table Simple 2" w:semiHidden="1" w:unhideWhenUsed="1"/>
-    <w:lsdException w:name="Table Simple 3" w:semiHidden="1" w:unhideWhenUsed="1"/>
-    <w:lsdException w:name="Table Classic 1" w:semiHidden="1" w:unhideWhenUsed="1"/>
-    <w:lsdException w:name="Table Classic 2" w:semiHidden="1" w:unhideWhenUsed="1"/>
-    <w:lsdException w:name="Table Classic 3" w:semiHidden="1" w:unhideWhenUsed="1"/>
-    <w:lsdException w:name="Table Classic 4" w:semiHidden="1" w:unhideWhenUsed="1"/>
-    <w:lsdException w:name="Table Colorful 1" w:semiHidden="1" w:unhideWhenUsed="1"/>
-    <w:lsdException w:name="Table Colorful 2" w:semiHidden="1" w:unhideWhenUsed="1"/>
-    <w:lsdException w:name="Table Colorful 3" w:semiHidden="1" w:unhideWhenUsed="1"/>
-    <w:lsdException w:name="Table Columns 1" w:semiHidden="1" w:unhideWhenUsed="1"/>
-    <w:lsdException w:name="Table Columns 2" w:semiHidden="1" w:unhideWhenUsed="1"/>
-    <w:lsdException w:name="Table Columns 3" w:semiHidden="1" w:unhideWhenUsed="1"/>
-    <w:lsdException w:name="Table Columns 4" w:semiHidden="1" w:unhideWhenUsed="1"/>
-    <w:lsdException w:name="Table Columns 5" w:semiHidden="1" w:unhideWhenUsed="1"/>
-    <w:lsdException w:name="Table Grid 1" w:semiHidden="1" w:unhideWhenUsed="1"/>
-    <w:lsdException w:name="Table Grid 2" w:semiHidden="1" w:unhideWhenUsed="1"/>
-    <w:lsdException w:name="Table Grid 3" w:semiHidden="1" w:unhideWhenUsed="1"/>
-    <w:lsdException w:name="Table Grid 4" w:semiHidden="1" w:unhideWhenUsed="1"/>
-    <w:lsdException w:name="Table Grid 5" w:semiHidden="1" w:unhideWhenUsed="1"/>
-    <w:lsdException w:name="Table Grid 6" w:semiHidden="1" w:unhideWhenUsed="1"/>
-    <w:lsdException w:name="Table Grid 7" w:semiHidden="1" w:unhideWhenUsed="1"/>
-    <w:lsdException w:name="Table Grid 8" w:semiHidden="1" w:unhideWhenUsed="1"/>
-    <w:lsdException w:name="Table List 1" w:semiHidden="1" w:unhideWhenUsed="1"/>
-    <w:lsdException w:name="Table List 2" w:semiHidden="1" w:unhideWhenUsed="1"/>
-    <w:lsdException w:name="Table List 3" w:semiHidden="1" w:unhideWhenUsed="1"/>
-    <w:lsdException w:name="Table List 4" w:semiHidden="1" w:unhideWhenUsed="1"/>
-    <w:lsdException w:name="Table List 5" w:semiHidden="1" w:unhideWhenUsed="1"/>
-    <w:lsdException w:name="Table List 6" w:semiHidden="1" w:unhideWhenUsed="1"/>
-    <w:lsdException w:name="Table List 7" w:semiHidden="1" w:unhideWhenUsed="1"/>
-    <w:lsdException w:name="Table List 8" w:semiHidden="1" w:unhideWhenUsed="1"/>
-    <w:lsdException w:name="Table 3D effects 1" w:semiHidden="1" w:unhideWhenUsed="1"/>
-    <w:lsdException w:name="Table 3D effects 2" w:semiHidden="1" w:unhideWhenUsed="1"/>
-    <w:lsdException w:name="Table 3D effects 3" w:semiHidden="1" w:unhideWhenUsed="1"/>
-    <w:lsdException w:name="Table Contemporary" w:semiHidden="1" w:unhideWhenUsed="1"/>
-    <w:lsdException w:name="Table Elegant" w:semiHidden="1" w:unhideWhenUsed="1"/>
-    <w:lsdException w:name="Table Professional" w:semiHidden="1" w:unhideWhenUsed="1"/>
-    <w:lsdException w:name="Table Subtle 1" w:semiHidden="1" w:unhideWhenUsed="1"/>
-    <w:lsdException w:name="Table Subtle 2" w:semiHidden="1" w:unhideWhenUsed="1"/>
-    <w:lsdException w:name="Table Web 1" w:semiHidden="1" w:unhideWhenUsed="1"/>
-    <w:lsdException w:name="Table Web 2" w:semiHidden="1" w:unhideWhenUsed="1"/>
-    <w:lsdException w:name="Table Web 3" w:semiHidden="1" w:unhideWhenUsed="1"/>
-    <w:lsdException w:name="Balloon Text" w:semiHidden="1" w:unhideWhenUsed="1"/>
-    <w:lsdException w:name="Table Grid" w:uiPriority="39"/>
-    <w:lsdException w:name="Table Theme" w:semiHidden="1" w:unhideWhenUsed="1"/>
-    <w:lsdException w:name="Placeholder Text" w:semiHidden="1"/>
-    <w:lsdException w:name="No Spacing" w:uiPriority="1" w:qFormat="1"/>
-    <w:lsdException w:name="Light Shading" w:uiPriority="60"/>
-    <w:lsdException w:name="Light List" w:uiPriority="61"/>
-    <w:lsdException w:name="Light Grid" w:uiPriority="62"/>
-    <w:lsdException w:name="Medium Shading 1" w:uiPriority="63"/>
-    <w:lsdException w:name="Medium Shading 2" w:uiPriority="64"/>
-    <w:lsdException w:name="Medium List 1" w:uiPriority="65"/>
-    <w:lsdException w:name="Medium List 2" w:uiPriority="66"/>
-    <w:lsdException w:name="Medium Grid 1" w:uiPriority="67"/>
-    <w:lsdException w:name="Medium Grid 2" w:uiPriority="68"/>
-    <w:lsdException w:name="Medium Grid 3" w:uiPriority="69"/>
-    <w:lsdException w:name="Dark List" w:uiPriority="70"/>
-    <w:lsdException w:name="Colorful Shading" w:uiPriority="71"/>
-    <w:lsdException w:name="Colorful List" w:uiPriority="72"/>
-    <w:lsdException w:name="Colorful Grid" w:uiPriority="73"/>
-    <w:lsdException w:name="Light Shading Accent 1" w:uiPriority="60"/>
-    <w:lsdException w:name="Light List Accent 1" w:uiPriority="61"/>
-    <w:lsdException w:name="Light Grid Accent 1" w:uiPriority="62"/>
-    <w:lsdException w:name="Medium Shading 1 Accent 1" w:uiPriority="63"/>
-    <w:lsdException w:name="Medium Shading 2 Accent 1" w:uiPriority="64"/>
-    <w:lsdException w:name="Medium List 1 Accent 1" w:uiPriority="65"/>
-    <w:lsdException w:name="Revision" w:semiHidden="1"/>
-    <w:lsdException w:name="List Paragraph" w:uiPriority="34" w:qFormat="1"/>
-    <w:lsdException w:name="Quote" w:uiPriority="29" w:qFormat="1"/>
-    <w:lsdException w:name="Intense Quote" w:uiPriority="30" w:qFormat="1"/>
-    <w:lsdException w:name="Medium List 2 Accent 1" w:uiPriority="66"/>
-    <w:lsdException w:name="Medium Grid 1 Accent 1" w:uiPriority="67"/>
-    <w:lsdException w:name="Medium Grid 2 Accent 1" w:uiPriority="68"/>
-    <w:lsdException w:name="Medium Grid 3 Accent 1" w:uiPriority="69"/>
-    <w:lsdException w:name="Dark List Accent 1" w:uiPriority="70"/>
-    <w:lsdException w:name="Colorful Shading Accent 1" w:uiPriority="71"/>
-    <w:lsdException w:name="Colorful List Accent 1" w:uiPriority="72"/>
-    <w:lsdException w:name="Colorful Grid Accent 1" w:uiPriority="73"/>
-    <w:lsdException w:name="Light Shading Accent 2" w:uiPriority="60"/>
-    <w:lsdException w:name="Light List Accent 2" w:uiPriority="61"/>
-    <w:lsdException w:name="Light Grid Accent 2" w:uiPriority="62"/>
-    <w:lsdException w:name="Medium Shading 1 Accent 2" w:uiPriority="63"/>
-    <w:lsdException w:name="Medium Shading 2 Accent 2" w:uiPriority="64"/>
-    <w:lsdException w:name="Medium List 1 Accent 2" w:uiPriority="65"/>
-    <w:lsdException w:name="Medium List 2 Accent 2" w:uiPriority="66"/>
-    <w:lsdException w:name="Medium Grid 1 Accent 2" w:uiPriority="67"/>
-    <w:lsdException w:name="Medium Grid 2 Accent 2" w:uiPriority="68"/>
-    <w:lsdException w:name="Medium Grid 3 Accent 2" w:uiPriority="69"/>
-    <w:lsdException w:name="Dark List Accent 2" w:uiPriority="70"/>
-    <w:lsdException w:name="Colorful Shading Accent 2" w:uiPriority="71"/>
-    <w:lsdException w:name="Colorful List Accent 2" w:uiPriority="72"/>
-    <w:lsdException w:name="Colorful Grid Accent 2" w:uiPriority="73"/>
-    <w:lsdException w:name="Light Shading Accent 3" w:uiPriority="60"/>
-    <w:lsdException w:name="Light List Accent 3" w:uiPriority="61"/>
-    <w:lsdException w:name="Light Grid Accent 3" w:uiPriority="62"/>
-    <w:lsdException w:name="Medium Shading 1 Accent 3" w:uiPriority="63"/>
-    <w:lsdException w:name="Medium Shading 2 Accent 3" w:uiPriority="64"/>
-    <w:lsdException w:name="Medium List 1 Accent 3" w:uiPriority="65"/>
-    <w:lsdException w:name="Medium List 2 Accent 3" w:uiPriority="66"/>
-    <w:lsdException w:name="Medium Grid 1 Accent 3" w:uiPriority="67"/>
-    <w:lsdException w:name="Medium Grid 2 Accent 3" w:uiPriority="68"/>
-    <w:lsdException w:name="Medium Grid 3 Accent 3" w:uiPriority="69"/>
-    <w:lsdException w:name="Dark List Accent 3" w:uiPriority="70"/>
-    <w:lsdException w:name="Colorful Shading Accent 3" w:uiPriority="71"/>
-    <w:lsdException w:name="Colorful List Accent 3" w:uiPriority="72"/>
-    <w:lsdException w:name="Colorful Grid Accent 3" w:uiPriority="73"/>
-    <w:lsdException w:name="Light Shading Accent 4" w:uiPriority="60"/>
-    <w:lsdException w:name="Light List Accent 4" w:uiPriority="61"/>
-    <w:lsdException w:name="Light Grid Accent 4" w:uiPriority="62"/>
-    <w:lsdException w:name="Medium Shading 1 Accent 4" w:uiPriority="63"/>
-    <w:lsdException w:name="Medium Shading 2 Accent 4" w:uiPriority="64"/>
-    <w:lsdException w:name="Medium List 1 Accent 4" w:uiPriority="65"/>
-    <w:lsdException w:name="Medium List 2 Accent 4" w:uiPriority="66"/>
-    <w:lsdException w:name="Medium Grid 1 Accent 4" w:uiPriority="67"/>
-    <w:lsdException w:name="Medium Grid 2 Accent 4" w:uiPriority="68"/>
-    <w:lsdException w:name="Medium Grid 3 Accent 4" w:uiPriority="69"/>
-    <w:lsdException w:name="Dark List Accent 4" w:uiPriority="70"/>
-    <w:lsdException w:name="Colorful Shading Accent 4" w:uiPriority="71"/>
-    <w:lsdException w:name="Colorful List Accent 4" w:uiPriority="72"/>
-    <w:lsdException w:name="Colorful Grid Accent 4" w:uiPriority="73"/>
-    <w:lsdException w:name="Light Shading Accent 5" w:uiPriority="60"/>
-    <w:lsdException w:name="Light List Accent 5" w:uiPriority="61"/>
-    <w:lsdException w:name="Light Grid Accent 5" w:uiPriority="62"/>
-    <w:lsdException w:name="Medium Shading 1 Accent 5" w:uiPriority="63"/>
-    <w:lsdException w:name="Medium Shading 2 Accent 5" w:uiPriority="64"/>
-    <w:lsdException w:name="Medium List 1 Accent 5" w:uiPriority="65"/>
-    <w:lsdException w:name="Medium List 2 Accent 5" w:uiPriority="66"/>
-    <w:lsdException w:name="Medium Grid 1 Accent 5" w:uiPriority="67"/>
-    <w:lsdException w:name="Medium Grid 2 Accent 5" w:uiPriority="68"/>
-    <w:lsdException w:name="Medium Grid 3 Accent 5" w:uiPriority="69"/>
-    <w:lsdException w:name="Dark List Accent 5" w:uiPriority="70"/>
-    <w:lsdException w:name="Colorful Shading Accent 5" w:uiPriority="71"/>
-    <w:lsdException w:name="Colorful List Accent 5" w:uiPriority="72"/>
-    <w:lsdException w:name="Colorful Grid Accent 5" w:uiPriority="73"/>
-    <w:lsdException w:name="Light Shading Accent 6" w:uiPriority="60"/>
-    <w:lsdException w:name="Light List Accent 6" w:uiPriority="61"/>
-    <w:lsdException w:name="Light Grid Accent 6" w:uiPriority="62"/>
-    <w:lsdException w:name="Medium Shading 1 Accent 6" w:uiPriority="63"/>
-    <w:lsdException w:name="Medium Shading 2 Accent 6" w:uiPriority="64"/>
-    <w:lsdException w:name="Medium List 1 Accent 6" w:uiPriority="65"/>
-    <w:lsdException w:name="Medium List 2 Accent 6" w:uiPriority="66"/>
-    <w:lsdException w:name="Medium Grid 1 Accent 6" w:uiPriority="67"/>
-    <w:lsdException w:name="Medium Grid 2 Accent 6" w:uiPriority="68"/>
-    <w:lsdException w:name="Medium Grid 3 Accent 6" w:uiPriority="69"/>
-    <w:lsdException w:name="Dark List Accent 6" w:uiPriority="70"/>
-    <w:lsdException w:name="Colorful Shading Accent 6" w:uiPriority="71"/>
-    <w:lsdException w:name="Colorful List Accent 6" w:uiPriority="72"/>
-    <w:lsdException w:name="Colorful Grid Accent 6" w:uiPriority="73"/>
-    <w:lsdException w:name="Subtle Emphasis" w:uiPriority="19" w:qFormat="1"/>
-    <w:lsdException w:name="Intense Emphasis" w:uiPriority="21" w:qFormat="1"/>
-    <w:lsdException w:name="Subtle Reference" w:uiPriority="31" w:qFormat="1"/>
-    <w:lsdException w:name="Intense Reference" w:uiPriority="32" w:qFormat="1"/>
-    <w:lsdException w:name="Book Title" w:uiPriority="33" w:qFormat="1"/>
-    <w:lsdException w:name="Bibliography" w:semiHidden="1" w:uiPriority="37" w:unhideWhenUsed="1"/>
-    <w:lsdException w:name="TOC Heading" w:semiHidden="1" w:uiPriority="39" w:unhideWhenUsed="1" w:qFormat="1"/>
-    <w:lsdException w:name="Plain Table 1" w:uiPriority="41"/>
-    <w:lsdException w:name="Plain Table 2" w:uiPriority="42"/>
-    <w:lsdException w:name="Plain Table 3" w:uiPriority="43"/>
-    <w:lsdException w:name="Plain Table 4" w:uiPriority="44"/>
-    <w:lsdException w:name="Plain Table 5" w:uiPriority="45"/>
-    <w:lsdException w:name="Grid Table Light" w:uiPriority="40"/>
-    <w:lsdException w:name="Grid Table 1 Light" w:uiPriority="46"/>
-    <w:lsdException w:name="Grid Table 2" w:uiPriority="47"/>
-    <w:lsdException w:name="Grid Table 3" w:uiPriority="48"/>
-    <w:lsdException w:name="Grid Table 4" w:uiPriority="49"/>
-    <w:lsdException w:name="Grid Table 5 Dark" w:uiPriority="50"/>
-    <w:lsdException w:name="Grid Table 6 Colorful" w:uiPriority="51"/>
-    <w:lsdException w:name="Grid Table 7 Colorful" w:uiPriority="52"/>
-    <w:lsdException w:name="Grid Table 1 Light Accent 1" w:uiPriority="46"/>
-    <w:lsdException w:name="Grid Table 2 Accent 1" w:uiPriority="47"/>
-    <w:lsdException w:name="Grid Table 3 Accent 1" w:uiPriority="48"/>
-    <w:lsdException w:name="Grid Table 4 Accent 1" w:uiPriority="49"/>
-    <w:lsdException w:name="Grid Table 5 Dark Accent 1" w:uiPriority="50"/>
-    <w:lsdException w:name="Grid Table 6 Colorful Accent 1" w:uiPriority="51"/>
-    <w:lsdException w:name="Grid Table 7 Colorful Accent 1" w:uiPriority="52"/>
-    <w:lsdException w:name="Grid Table 1 Light Accent 2" w:uiPriority="46"/>
-    <w:lsdException w:name="Grid Table 2 Accent 2" w:uiPriority="47"/>
-    <w:lsdException w:name="Grid Table 3 Accent 2" w:uiPriority="48"/>
-    <w:lsdException w:name="Grid Table 4 Accent 2" w:uiPriority="49"/>
-    <w:lsdException w:name="Grid Table 5 Dark Accent 2" w:uiPriority="50"/>
-    <w:lsdException w:name="Grid Table 6 Colorful Accent 2" w:uiPriority="51"/>
-    <w:lsdException w:name="Grid Table 7 Colorful Accent 2" w:uiPriority="52"/>
-    <w:lsdException w:name="Grid Table 1 Light Accent 3" w:uiPriority="46"/>
-    <w:lsdException w:name="Grid Table 2 Accent 3" w:uiPriority="47"/>
-    <w:lsdException w:name="Grid Table 3 Accent 3" w:uiPriority="48"/>
-    <w:lsdException w:name="Grid Table 4 Accent 3" w:uiPriority="49"/>
-    <w:lsdException w:name="Grid Table 5 Dark Accent 3" w:uiPriority="50"/>
-    <w:lsdException w:name="Grid Table 6 Colorful Accent 3" w:uiPriority="51"/>
-    <w:lsdException w:name="Grid Table 7 Colorful Accent 3" w:uiPriority="52"/>
-    <w:lsdException w:name="Grid Table 1 Light Accent 4" w:uiPriority="46"/>
-    <w:lsdException w:name="Grid Table 2 Accent 4" w:uiPriority="47"/>
-    <w:lsdException w:name="Grid Table 3 Accent 4" w:uiPriority="48"/>
-    <w:lsdException w:name="Grid Table 4 Accent 4" w:uiPriority="49"/>
-    <w:lsdException w:name="Grid Table 5 Dark Accent 4" w:uiPriority="50"/>
-    <w:lsdException w:name="Grid Table 6 Colorful Accent 4" w:uiPriority="51"/>
-    <w:lsdException w:name="Grid Table 7 Colorful Accent 4" w:uiPriority="52"/>
-    <w:lsdException w:name="Grid Table 1 Light Accent 5" w:uiPriority="46"/>
-    <w:lsdException w:name="Grid Table 2 Accent 5" w:uiPriority="47"/>
-    <w:lsdException w:name="Grid Table 3 Accent 5" w:uiPriority="48"/>
-    <w:lsdException w:name="Grid Table 4 Accent 5" w:uiPriority="49"/>
-    <w:lsdException w:name="Grid Table 5 Dark Accent 5" w:uiPriority="50"/>
-    <w:lsdException w:name="Grid Table 6 Colorful Accent 5" w:uiPriority="51"/>
-    <w:lsdException w:name="Grid Table 7 Colorful Accent 5" w:uiPriority="52"/>
-    <w:lsdException w:name="Grid Table 1 Light Accent 6" w:uiPriority="46"/>
-    <w:lsdException w:name="Grid Table 2 Accent 6" w:uiPriority="47"/>
-    <w:lsdException w:name="Grid Table 3 Accent 6" w:uiPriority="48"/>
-    <w:lsdException w:name="Grid Table 4 Accent 6" w:uiPriority="49"/>
-    <w:lsdException w:name="Grid Table 5 Dark Accent 6" w:uiPriority="50"/>
-    <w:lsdException w:name="Grid Table 6 Colorful Accent 6" w:uiPriority="51"/>
-    <w:lsdException w:name="Grid Table 7 Colorful Accent 6" w:uiPriority="52"/>
-    <w:lsdException w:name="List Table 1 Light" w:uiPriority="46"/>
-    <w:lsdException w:name="List Table 2" w:uiPriority="47"/>
-    <w:lsdException w:name="List Table 3" w:uiPriority="48"/>
-    <w:lsdException w:name="List Table 4" w:uiPriority="49"/>
-    <w:lsdException w:name="List Table 5 Dark" w:uiPriority="50"/>
-    <w:lsdException w:name="List Table 6 Colorful" w:uiPriority="51"/>
-    <w:lsdException w:name="List Table 7 Colorful" w:uiPriority="52"/>
-    <w:lsdException w:name="List Table 1 Light Accent 1" w:uiPriority="46"/>
-    <w:lsdException w:name="List Table 2 Accent 1" w:uiPriority="47"/>
-    <w:lsdException w:name="List Table 3 Accent 1" w:uiPriority="48"/>
-    <w:lsdException w:name="List Table 4 Accent 1" w:uiPriority="49"/>
-    <w:lsdException w:name="List Table 5 Dark Accent 1" w:uiPriority="50"/>
-    <w:lsdException w:name="List Table 6 Colorful Accent 1" w:uiPriority="51"/>
-    <w:lsdException w:name="List Table 7 Colorful Accent 1" w:uiPriority="52"/>
-    <w:lsdException w:name="List Table 1 Light Accent 2" w:uiPriority="46"/>
-    <w:lsdException w:name="List Table 2 Accent 2" w:uiPriority="47"/>
-    <w:lsdException w:name="List Table 3 Accent 2" w:uiPriority="48"/>
-    <w:lsdException w:name="List Table 4 Accent 2" w:uiPriority="49"/>
-    <w:lsdException w:name="List Table 5 Dark Accent 2" w:uiPriority="50"/>
-    <w:lsdException w:name="List Table 6 Colorful Accent 2" w:uiPriority="51"/>
-    <w:lsdException w:name="List Table 7 Colorful Accent 2" w:uiPriority="52"/>
-    <w:lsdException w:name="List Table 1 Light Accent 3" w:uiPriority="46"/>
-    <w:lsdException w:name="List Table 2 Accent 3" w:uiPriority="47"/>
-    <w:lsdException w:name="List Table 3 Accent 3" w:uiPriority="48"/>
-    <w:lsdException w:name="List Table 4 Accent 3" w:uiPriority="49"/>
-    <w:lsdException w:name="List Table 5 Dark Accent 3" w:uiPriority="50"/>
-    <w:lsdException w:name="List Table 6 Colorful Accent 3" w:uiPriority="51"/>
-    <w:lsdException w:name="List Table 7 Colorful Accent 3" w:uiPriority="52"/>
-    <w:lsdException w:name="List Table 1 Light Accent 4" w:uiPriority="46"/>
-    <w:lsdException w:name="List Table 2 Accent 4" w:uiPriority="47"/>
-    <w:lsdException w:name="List Table 3 Accent 4" w:uiPriority="48"/>
-    <w:lsdException w:name="List Table 4 Accent 4" w:uiPriority="49"/>
-    <w:lsdException w:name="List Table 5 Dark Accent 4" w:uiPriority="50"/>
-    <w:lsdException w:name="List Table 6 Colorful Accent 4" w:uiPriority="51"/>
-    <w:lsdException w:name="List Table 7 Colorful Accent 4" w:uiPriority="52"/>
-    <w:lsdException w:name="List Table 1 Light Accent 5" w:uiPriority="46"/>
-    <w:lsdException w:name="List Table 2 Accent 5" w:uiPriority="47"/>
-    <w:lsdException w:name="List Table 3 Accent 5" w:uiPriority="48"/>
-    <w:lsdException w:name="List Table 4 Accent 5" w:uiPriority="49"/>
-    <w:lsdException w:name="List Table 5 Dark Accent 5" w:uiPriority="50"/>
-    <w:lsdException w:name="List Table 6 Colorful Accent 5" w:uiPriority="51"/>
-    <w:lsdException w:name="List Table 7 Colorful Accent 5" w:uiPriority="52"/>
-    <w:lsdException w:name="List Table 1 Light Accent 6" w:uiPriority="46"/>
-    <w:lsdException w:name="List Table 2 Accent 6" w:uiPriority="47"/>
-    <w:lsdException w:name="List Table 3 Accent 6" w:uiPriority="48"/>
-    <w:lsdException w:name="List Table 4 Accent 6" w:uiPriority="49"/>
-    <w:lsdException w:name="List Table 5 Dark Accent 6" w:uiPriority="50"/>
-    <w:lsdException w:name="List Table 6 Colorful Accent 6" w:uiPriority="51"/>
-    <w:lsdException w:name="List Table 7 Colorful Accent 6" w:uiPriority="52"/>
+  <w:latentStyles w:defLockedState="0" w:defUIPriority="99" w:defSemiHidden="1" w:defUnhideWhenUsed="1" w:defQFormat="0" w:count="267">
+    <w:lsdException w:name="Normal" w:semiHidden="0" w:uiPriority="0" w:unhideWhenUsed="0" w:qFormat="1"/>
+    <w:lsdException w:name="heading 1" w:semiHidden="0" w:uiPriority="9" w:unhideWhenUsed="0" w:qFormat="1"/>
+    <w:lsdException w:name="heading 2" w:uiPriority="9" w:qFormat="1"/>
+    <w:lsdException w:name="heading 3" w:uiPriority="9" w:qFormat="1"/>
+    <w:lsdException w:name="heading 4" w:uiPriority="9" w:qFormat="1"/>
+    <w:lsdException w:name="heading 5" w:uiPriority="9" w:qFormat="1"/>
+    <w:lsdException w:name="heading 6" w:uiPriority="9" w:qFormat="1"/>
+    <w:lsdException w:name="heading 7" w:uiPriority="9" w:qFormat="1"/>
+    <w:lsdException w:name="heading 8" w:uiPriority="9" w:qFormat="1"/>
+    <w:lsdException w:name="heading 9" w:uiPriority="9" w:qFormat="1"/>
+    <w:lsdException w:name="toc 1" w:uiPriority="39"/>
+    <w:lsdException w:name="toc 2" w:uiPriority="39"/>
+    <w:lsdException w:name="toc 3" w:uiPriority="39"/>
+    <w:lsdException w:name="toc 4" w:uiPriority="39"/>
+    <w:lsdException w:name="toc 5" w:uiPriority="39"/>
+    <w:lsdException w:name="toc 6" w:uiPriority="39"/>
+    <w:lsdException w:name="toc 7" w:uiPriority="39"/>
+    <w:lsdException w:name="toc 8" w:uiPriority="39"/>
+    <w:lsdException w:name="toc 9" w:uiPriority="39"/>
+    <w:lsdException w:name="caption" w:uiPriority="35" w:qFormat="1"/>
+    <w:lsdException w:name="Title" w:semiHidden="0" w:uiPriority="10" w:unhideWhenUsed="0" w:qFormat="1"/>
+    <w:lsdException w:name="Default Paragraph Font" w:uiPriority="1"/>
+    <w:lsdException w:name="Subtitle" w:semiHidden="0" w:uiPriority="11" w:unhideWhenUsed="0" w:qFormat="1"/>
+    <w:lsdException w:name="Strong" w:semiHidden="0" w:uiPriority="22" w:unhideWhenUsed="0" w:qFormat="1"/>
+    <w:lsdException w:name="Emphasis" w:semiHidden="0" w:uiPriority="20" w:unhideWhenUsed="0" w:qFormat="1"/>
+    <w:lsdException w:name="Table Grid" w:semiHidden="0" w:uiPriority="39" w:unhideWhenUsed="0"/>
+    <w:lsdException w:name="Placeholder Text" w:unhideWhenUsed="0"/>
+    <w:lsdException w:name="No Spacing" w:semiHidden="0" w:uiPriority="1" w:unhideWhenUsed="0" w:qFormat="1"/>
+    <w:lsdException w:name="Light Shading" w:semiHidden="0" w:uiPriority="60" w:unhideWhenUsed="0"/>
+    <w:lsdException w:name="Light List" w:semiHidden="0" w:uiPriority="61" w:unhideWhenUsed="0"/>
+    <w:lsdException w:name="Light Grid" w:semiHidden="0" w:uiPriority="62" w:unhideWhenUsed="0"/>
+    <w:lsdException w:name="Medium Shading 1" w:semiHidden="0" w:uiPriority="63" w:unhideWhenUsed="0"/>
+    <w:lsdException w:name="Medium Shading 2" w:semiHidden="0" w:uiPriority="64" w:unhideWhenUsed="0"/>
+    <w:lsdException w:name="Medium List 1" w:semiHidden="0" w:uiPriority="65" w:unhideWhenUsed="0"/>
+    <w:lsdException w:name="Medium List 2" w:semiHidden="0" w:uiPriority="66" w:unhideWhenUsed="0"/>
+    <w:lsdException w:name="Medium Grid 1" w:semiHidden="0" w:uiPriority="67" w:unhideWhenUsed="0"/>
+    <w:lsdException w:name="Medium Grid 2" w:semiHidden="0" w:uiPriority="68" w:unhideWhenUsed="0"/>
+    <w:lsdException w:name="Medium Grid 3" w:semiHidden="0" w:uiPriority="69" w:unhideWhenUsed="0"/>
+    <w:lsdException w:name="Dark List" w:semiHidden="0" w:uiPriority="70" w:unhideWhenUsed="0"/>
+    <w:lsdException w:name="Colorful Shading" w:semiHidden="0" w:uiPriority="71" w:unhideWhenUsed="0"/>
+    <w:lsdException w:name="Colorful List" w:semiHidden="0" w:uiPriority="72" w:unhideWhenUsed="0"/>
+    <w:lsdException w:name="Colorful Grid" w:semiHidden="0" w:uiPriority="73" w:unhideWhenUsed="0"/>
+    <w:lsdException w:name="Light Shading Accent 1" w:semiHidden="0" w:uiPriority="60" w:unhideWhenUsed="0"/>
+    <w:lsdException w:name="Light List Accent 1" w:semiHidden="0" w:uiPriority="61" w:unhideWhenUsed="0"/>
+    <w:lsdException w:name="Light Grid Accent 1" w:semiHidden="0" w:uiPriority="62" w:unhideWhenUsed="0"/>
+    <w:lsdException w:name="Medium Shading 1 Accent 1" w:semiHidden="0" w:uiPriority="63" w:unhideWhenUsed="0"/>
+    <w:lsdException w:name="Medium Shading 2 Accent 1" w:semiHidden="0" w:uiPriority="64" w:unhideWhenUsed="0"/>
+    <w:lsdException w:name="Medium List 1 Accent 1" w:semiHidden="0" w:uiPriority="65" w:unhideWhenUsed="0"/>
+    <w:lsdException w:name="Revision" w:unhideWhenUsed="0"/>
+    <w:lsdException w:name="List Paragraph" w:semiHidden="0" w:uiPriority="34" w:unhideWhenUsed="0" w:qFormat="1"/>
+    <w:lsdException w:name="Quote" w:semiHidden="0" w:uiPriority="29" w:unhideWhenUsed="0" w:qFormat="1"/>
+    <w:lsdException w:name="Intense Quote" w:semiHidden="0" w:uiPriority="30" w:unhideWhenUsed="0" w:qFormat="1"/>
+    <w:lsdException w:name="Medium List 2 Accent 1" w:semiHidden="0" w:uiPriority="66" w:unhideWhenUsed="0"/>
+    <w:lsdException w:name="Medium Grid 1 Accent 1" w:semiHidden="0" w:uiPriority="67" w:unhideWhenUsed="0"/>
+    <w:lsdException w:name="Medium Grid 2 Accent 1" w:semiHidden="0" w:uiPriority="68" w:unhideWhenUsed="0"/>
+    <w:lsdException w:name="Medium Grid 3 Accent 1" w:semiHidden="0" w:uiPriority="69" w:unhideWhenUsed="0"/>
+    <w:lsdException w:name="Dark List Accent 1" w:semiHidden="0" w:uiPriority="70" w:unhideWhenUsed="0"/>
+    <w:lsdException w:name="Colorful Shading Accent 1" w:semiHidden="0" w:uiPriority="71" w:unhideWhenUsed="0"/>
+    <w:lsdException w:name="Colorful List Accent 1" w:semiHidden="0" w:uiPriority="72" w:unhideWhenUsed="0"/>
+    <w:lsdException w:name="Colorful Grid Accent 1" w:semiHidden="0" w:uiPriority="73" w:unhideWhenUsed="0"/>
+    <w:lsdException w:name="Light Shading Accent 2" w:semiHidden="0" w:uiPriority="60" w:unhideWhenUsed="0"/>
+    <w:lsdException w:name="Light List Accent 2" w:semiHidden="0" w:uiPriority="61" w:unhideWhenUsed="0"/>
+    <w:lsdException w:name="Light Grid Accent 2" w:semiHidden="0" w:uiPriority="62" w:unhideWhenUsed="0"/>
+    <w:lsdException w:name="Medium Shading 1 Accent 2" w:semiHidden="0" w:uiPriority="63" w:unhideWhenUsed="0"/>
+    <w:lsdException w:name="Medium Shading 2 Accent 2" w:semiHidden="0" w:uiPriority="64" w:unhideWhenUsed="0"/>
+    <w:lsdException w:name="Medium List 1 Accent 2" w:semiHidden="0" w:uiPriority="65" w:unhideWhenUsed="0"/>
+    <w:lsdException w:name="Medium List 2 Accent 2" w:semiHidden="0" w:uiPriority="66" w:unhideWhenUsed="0"/>
+    <w:lsdException w:name="Medium Grid 1 Accent 2" w:semiHidden="0" w:uiPriority="67" w:unhideWhenUsed="0"/>
+    <w:lsdException w:name="Medium Grid 2 Accent 2" w:semiHidden="0" w:uiPriority="68" w:unhideWhenUsed="0"/>
+    <w:lsdException w:name="Medium Grid 3 Accent 2" w:semiHidden="0" w:uiPriority="69" w:unhideWhenUsed="0"/>
+    <w:lsdException w:name="Dark List Accent 2" w:semiHidden="0" w:uiPriority="70" w:unhideWhenUsed="0"/>
+    <w:lsdException w:name="Colorful Shading Accent 2" w:semiHidden="0" w:uiPriority="71" w:unhideWhenUsed="0"/>
+    <w:lsdException w:name="Colorful List Accent 2" w:semiHidden="0" w:uiPriority="72" w:unhideWhenUsed="0"/>
+    <w:lsdException w:name="Colorful Grid Accent 2" w:semiHidden="0" w:uiPriority="73" w:unhideWhenUsed="0"/>
+    <w:lsdException w:name="Light Shading Accent 3" w:semiHidden="0" w:uiPriority="60" w:unhideWhenUsed="0"/>
+    <w:lsdException w:name="Light List Accent 3" w:semiHidden="0" w:uiPriority="61" w:unhideWhenUsed="0"/>
+    <w:lsdException w:name="Light Grid Accent 3" w:semiHidden="0" w:uiPriority="62" w:unhideWhenUsed="0"/>
+    <w:lsdException w:name="Medium Shading 1 Accent 3" w:semiHidden="0" w:uiPriority="63" w:unhideWhenUsed="0"/>
+    <w:lsdException w:name="Medium Shading 2 Accent 3" w:semiHidden="0" w:uiPriority="64" w:unhideWhenUsed="0"/>
+    <w:lsdException w:name="Medium List 1 Accent 3" w:semiHidden="0" w:uiPriority="65" w:unhideWhenUsed="0"/>
+    <w:lsdException w:name="Medium List 2 Accent 3" w:semiHidden="0" w:uiPriority="66" w:unhideWhenUsed="0"/>
+    <w:lsdException w:name="Medium Grid 1 Accent 3" w:semiHidden="0" w:uiPriority="67" w:unhideWhenUsed="0"/>
+    <w:lsdException w:name="Medium Grid 2 Accent 3" w:semiHidden="0" w:uiPriority="68" w:unhideWhenUsed="0"/>
+    <w:lsdException w:name="Medium Grid 3 Accent 3" w:semiHidden="0" w:uiPriority="69" w:unhideWhenUsed="0"/>
+    <w:lsdException w:name="Dark List Accent 3" w:semiHidden="0" w:uiPriority="70" w:unhideWhenUsed="0"/>
+    <w:lsdException w:name="Colorful Shading Accent 3" w:semiHidden="0" w:uiPriority="71" w:unhideWhenUsed="0"/>
+    <w:lsdException w:name="Colorful List Accent 3" w:semiHidden="0" w:uiPriority="72" w:unhideWhenUsed="0"/>
+    <w:lsdException w:name="Colorful Grid Accent 3" w:semiHidden="0" w:uiPriority="73" w:unhideWhenUsed="0"/>
+    <w:lsdException w:name="Light Shading Accent 4" w:semiHidden="0" w:uiPriority="60" w:unhideWhenUsed="0"/>
+    <w:lsdException w:name="Light List Accent 4" w:semiHidden="0" w:uiPriority="61" w:unhideWhenUsed="0"/>
+    <w:lsdException w:name="Light Grid Accent 4" w:semiHidden="0" w:uiPriority="62" w:unhideWhenUsed="0"/>
+    <w:lsdException w:name="Medium Shading 1 Accent 4" w:semiHidden="0" w:uiPriority="63" w:unhideWhenUsed="0"/>
+    <w:lsdException w:name="Medium Shading 2 Accent 4" w:semiHidden="0" w:uiPriority="64" w:unhideWhenUsed="0"/>
+    <w:lsdException w:name="Medium List 1 Accent 4" w:semiHidden="0" w:uiPriority="65" w:unhideWhenUsed="0"/>
+    <w:lsdException w:name="Medium List 2 Accent 4" w:semiHidden="0" w:uiPriority="66" w:unhideWhenUsed="0"/>
+    <w:lsdException w:name="Medium Grid 1 Accent 4" w:semiHidden="0" w:uiPriority="67" w:unhideWhenUsed="0"/>
+    <w:lsdException w:name="Medium Grid 2 Accent 4" w:semiHidden="0" w:uiPriority="68" w:unhideWhenUsed="0"/>
+    <w:lsdException w:name="Medium Grid 3 Accent 4" w:semiHidden="0" w:uiPriority="69" w:unhideWhenUsed="0"/>
+    <w:lsdException w:name="Dark List Accent 4" w:semiHidden="0" w:uiPriority="70" w:unhideWhenUsed="0"/>
+    <w:lsdException w:name="Colorful Shading Accent 4" w:semiHidden="0" w:uiPriority="71" w:unhideWhenUsed="0"/>
+    <w:lsdException w:name="Colorful List Accent 4" w:semiHidden="0" w:uiPriority="72" w:unhideWhenUsed="0"/>
+    <w:lsdException w:name="Colorful Grid Accent 4" w:semiHidden="0" w:uiPriority="73" w:unhideWhenUsed="0"/>
+    <w:lsdException w:name="Light Shading Accent 5" w:semiHidden="0" w:uiPriority="60" w:unhideWhenUsed="0"/>
+    <w:lsdException w:name="Light List Accent 5" w:semiHidden="0" w:uiPriority="61" w:unhideWhenUsed="0"/>
+    <w:lsdException w:name="Light Grid Accent 5" w:semiHidden="0" w:uiPriority="62" w:unhideWhenUsed="0"/>
+    <w:lsdException w:name="Medium Shading 1 Accent 5" w:semiHidden="0" w:uiPriority="63" w:unhideWhenUsed="0"/>
+    <w:lsdException w:name="Medium Shading 2 Accent 5" w:semiHidden="0" w:uiPriority="64" w:unhideWhenUsed="0"/>
+    <w:lsdException w:name="Medium List 1 Accent 5" w:semiHidden="0" w:uiPriority="65" w:unhideWhenUsed="0"/>
+    <w:lsdException w:name="Medium List 2 Accent 5" w:semiHidden="0" w:uiPriority="66" w:unhideWhenUsed="0"/>
+    <w:lsdException w:name="Medium Grid 1 Accent 5" w:semiHidden="0" w:uiPriority="67" w:unhideWhenUsed="0"/>
+    <w:lsdException w:name="Medium Grid 2 Accent 5" w:semiHidden="0" w:uiPriority="68" w:unhideWhenUsed="0"/>
+    <w:lsdException w:name="Medium Grid 3 Accent 5" w:semiHidden="0" w:uiPriority="69" w:unhideWhenUsed="0"/>
+    <w:lsdException w:name="Dark List Accent 5" w:semiHidden="0" w:uiPriority="70" w:unhideWhenUsed="0"/>
+    <w:lsdException w:name="Colorful Shading Accent 5" w:semiHidden="0" w:uiPriority="71" w:unhideWhenUsed="0"/>
+    <w:lsdException w:name="Colorful List Accent 5" w:semiHidden="0" w:uiPriority="72" w:unhideWhenUsed="0"/>
+    <w:lsdException w:name="Colorful Grid Accent 5" w:semiHidden="0" w:uiPriority="73" w:unhideWhenUsed="0"/>
+    <w:lsdException w:name="Light Shading Accent 6" w:semiHidden="0" w:uiPriority="60" w:unhideWhenUsed="0"/>
+    <w:lsdException w:name="Light List Accent 6" w:semiHidden="0" w:uiPriority="61" w:unhideWhenUsed="0"/>
+    <w:lsdException w:name="Light Grid Accent 6" w:semiHidden="0" w:uiPriority="62" w:unhideWhenUsed="0"/>
+    <w:lsdException w:name="Medium Shading 1 Accent 6" w:semiHidden="0" w:uiPriority="63" w:unhideWhenUsed="0"/>
+    <w:lsdException w:name="Medium Shading 2 Accent 6" w:semiHidden="0" w:uiPriority="64" w:unhideWhenUsed="0"/>
+    <w:lsdException w:name="Medium List 1 Accent 6" w:semiHidden="0" w:uiPriority="65" w:unhideWhenUsed="0"/>
+    <w:lsdException w:name="Medium List 2 Accent 6" w:semiHidden="0" w:uiPriority="66" w:unhideWhenUsed="0"/>
+    <w:lsdException w:name="Medium Grid 1 Accent 6" w:semiHidden="0" w:uiPriority="67" w:unhideWhenUsed="0"/>
+    <w:lsdException w:name="Medium Grid 2 Accent 6" w:semiHidden="0" w:uiPriority="68" w:unhideWhenUsed="0"/>
+    <w:lsdException w:name="Medium Grid 3 Accent 6" w:semiHidden="0" w:uiPriority="69" w:unhideWhenUsed="0"/>
+    <w:lsdException w:name="Dark List Accent 6" w:semiHidden="0" w:uiPriority="70" w:unhideWhenUsed="0"/>
+    <w:lsdException w:name="Colorful Shading Accent 6" w:semiHidden="0" w:uiPriority="71" w:unhideWhenUsed="0"/>
+    <w:lsdException w:name="Colorful List Accent 6" w:semiHidden="0" w:uiPriority="72" w:unhideWhenUsed="0"/>
+    <w:lsdException w:name="Colorful Grid Accent 6" w:semiHidden="0" w:uiPriority="73" w:unhideWhenUsed="0"/>
+    <w:lsdException w:name="Subtle Emphasis" w:semiHidden="0" w:uiPriority="19" w:unhideWhenUsed="0" w:qFormat="1"/>
+    <w:lsdException w:name="Intense Emphasis" w:semiHidden="0" w:uiPriority="21" w:unhideWhenUsed="0" w:qFormat="1"/>
+    <w:lsdException w:name="Subtle Reference" w:semiHidden="0" w:uiPriority="31" w:unhideWhenUsed="0" w:qFormat="1"/>
+    <w:lsdException w:name="Intense Reference" w:semiHidden="0" w:uiPriority="32" w:unhideWhenUsed="0" w:qFormat="1"/>
+    <w:lsdException w:name="Book Title" w:semiHidden="0" w:uiPriority="33" w:unhideWhenUsed="0" w:qFormat="1"/>
+    <w:lsdException w:name="Bibliography" w:uiPriority="37"/>
+    <w:lsdException w:name="TOC Heading" w:uiPriority="39" w:qFormat="1"/>
   </w:latentStyles>
   <w:style w:type="paragraph" w:default="1" w:styleId="Normal">
     <w:name w:val="Normal"/>
@@ -22725,6 +22436,7 @@
     <w:uiPriority w:val="99"/>
     <w:semiHidden/>
     <w:unhideWhenUsed/>
+    <w:qFormat/>
     <w:tblPr>
       <w:tblInd w:w="0" w:type="dxa"/>
       <w:tblCellMar>
@@ -22890,6 +22602,7 @@
       <w:spacing w:after="0" w:line="240" w:lineRule="auto"/>
     </w:pPr>
     <w:tblPr>
+      <w:tblInd w:w="0" w:type="dxa"/>
       <w:tblBorders>
         <w:top w:val="single" w:sz="4" w:space="0" w:color="auto"/>
         <w:left w:val="single" w:sz="4" w:space="0" w:color="auto"/>
@@ -22898,6 +22611,12 @@
         <w:insideH w:val="single" w:sz="4" w:space="0" w:color="auto"/>
         <w:insideV w:val="single" w:sz="4" w:space="0" w:color="auto"/>
       </w:tblBorders>
+      <w:tblCellMar>
+        <w:top w:w="0" w:type="dxa"/>
+        <w:left w:w="108" w:type="dxa"/>
+        <w:bottom w:w="0" w:type="dxa"/>
+        <w:right w:w="108" w:type="dxa"/>
+      </w:tblCellMar>
     </w:tblPr>
   </w:style>
   <w:style w:type="character" w:styleId="Hyperlink">
@@ -22967,6 +22686,7 @@
     <w:tblPr>
       <w:tblStyleRowBandSize w:val="1"/>
       <w:tblStyleColBandSize w:val="1"/>
+      <w:tblInd w:w="0" w:type="dxa"/>
       <w:tblBorders>
         <w:top w:val="single" w:sz="8" w:space="0" w:color="5B9BD5" w:themeColor="accent1"/>
         <w:left w:val="single" w:sz="8" w:space="0" w:color="5B9BD5" w:themeColor="accent1"/>
@@ -22975,6 +22695,12 @@
         <w:insideH w:val="single" w:sz="8" w:space="0" w:color="5B9BD5" w:themeColor="accent1"/>
         <w:insideV w:val="single" w:sz="8" w:space="0" w:color="5B9BD5" w:themeColor="accent1"/>
       </w:tblBorders>
+      <w:tblCellMar>
+        <w:top w:w="0" w:type="dxa"/>
+        <w:left w:w="108" w:type="dxa"/>
+        <w:bottom w:w="0" w:type="dxa"/>
+        <w:right w:w="108" w:type="dxa"/>
+      </w:tblCellMar>
     </w:tblPr>
     <w:tblStylePr w:type="firstRow">
       <w:pPr>
@@ -23355,7 +23081,7 @@
   <a:extraClrSchemeLst/>
   <a:extLst>
     <a:ext uri="{05A4C25C-085E-4340-85A3-A5531E510DB2}">
-      <thm15:themeFamily xmlns:thm15="http://schemas.microsoft.com/office/thememl/2012/main" name="Office Theme" id="{62F939B6-93AF-4DB8-9C6B-D6C7DFDC589F}" vid="{4A3C46E8-61CC-4603-A589-7422A47A8E4A}"/>
+      <thm15:themeFamily xmlns="" xmlns:thm15="http://schemas.microsoft.com/office/thememl/2012/main" name="Office Theme" id="{62F939B6-93AF-4DB8-9C6B-D6C7DFDC589F}" vid="{4A3C46E8-61CC-4603-A589-7422A47A8E4A}"/>
     </a:ext>
   </a:extLst>
 </a:theme>

</xml_diff>